<commit_message>
Updated Research Design Document
</commit_message>
<xml_diff>
--- a/documents/research_design.docx
+++ b/documents/research_design.docx
@@ -225,8 +225,8 @@
         <w:shd w:val="clear" w:color="auto" w:fill="F8F9FA"/>
         <w:rPr>
           <w:rFonts w:ascii="Roboto" w:eastAsia="Roboto" w:hAnsi="Roboto" w:cs="Roboto"/>
-          <w:b/>
-          <w:bCs/>
+          <w:i/>
+          <w:iCs/>
           <w:color w:val="1D2125"/>
           <w:sz w:val="24"/>
           <w:szCs w:val="24"/>
@@ -257,18 +257,20 @@
         </w:rPr>
         <w:t xml:space="preserve"> </w:t>
       </w:r>
-      <w:r>
-        <w:rPr>
-          <w:rFonts w:ascii="Roboto" w:eastAsia="Roboto" w:hAnsi="Roboto" w:cs="Roboto"/>
-          <w:i/>
-          <w:iCs/>
-          <w:color w:val="1D2125"/>
-          <w:sz w:val="24"/>
-          <w:szCs w:val="24"/>
-          <w:lang w:val="en-US"/>
-        </w:rPr>
-        <w:t>https://trello.com/b/Pi71qEQG/youraveragegamer</w:t>
-      </w:r>
+      <w:hyperlink r:id="rId5" w:history="1">
+        <w:r>
+          <w:rPr>
+            <w:rStyle w:val="Hyperlink"/>
+            <w:rFonts w:ascii="Roboto" w:eastAsia="Roboto" w:hAnsi="Roboto" w:cs="Roboto"/>
+            <w:i/>
+            <w:iCs/>
+            <w:sz w:val="24"/>
+            <w:szCs w:val="24"/>
+            <w:lang w:val="en-US"/>
+          </w:rPr>
+          <w:t>https://trello.com/b/Pi71qEQG/youraveragegamer</w:t>
+        </w:r>
+      </w:hyperlink>
     </w:p>
     <w:p>
       <w:pPr>
@@ -305,27 +307,27 @@
         </w:rPr>
         <w:t xml:space="preserve"> repo URL: </w:t>
       </w:r>
-      <w:r>
+      <w:hyperlink r:id="rId6" w:history="1">
+        <w:r>
+          <w:rPr>
+            <w:rStyle w:val="Hyperlink"/>
+            <w:rFonts w:ascii="Roboto" w:eastAsia="Roboto" w:hAnsi="Roboto" w:cs="Roboto"/>
+            <w:sz w:val="24"/>
+            <w:szCs w:val="24"/>
+            <w:lang w:val="en-US"/>
+          </w:rPr>
+          <w:t>https://github.com/jermainej-uwg/Comp-4600-project.git</w:t>
+        </w:r>
+      </w:hyperlink>
+    </w:p>
+    <w:p>
+      <w:pPr>
+        <w:shd w:val="clear" w:color="auto" w:fill="F8F9FA"/>
         <w:rPr>
           <w:rFonts w:ascii="Roboto" w:eastAsia="Roboto" w:hAnsi="Roboto" w:cs="Roboto"/>
           <w:color w:val="1D2125"/>
           <w:sz w:val="24"/>
           <w:szCs w:val="24"/>
-          <w:lang w:val="en-US"/>
-        </w:rPr>
-        <w:t>https://github.com/jermainej-uwg/Comp-4600-project.git</w:t>
-      </w:r>
-    </w:p>
-    <w:p>
-      <w:pPr>
-        <w:shd w:val="clear" w:color="auto" w:fill="F8F9FA"/>
-        <w:rPr>
-          <w:rFonts w:ascii="Roboto" w:eastAsia="Roboto" w:hAnsi="Roboto" w:cs="Roboto"/>
-          <w:b/>
-          <w:bCs/>
-          <w:color w:val="1D2125"/>
-          <w:sz w:val="28"/>
-          <w:szCs w:val="28"/>
           <w:lang w:val="en-US"/>
         </w:rPr>
       </w:pPr>
@@ -463,7 +465,11 @@
               <w:right w:w="105" w:type="dxa"/>
             </w:tcMar>
           </w:tcPr>
-          <w:p/>
+          <w:p>
+            <w:r>
+              <w:t>Robert Hicks Jr</w:t>
+            </w:r>
+          </w:p>
         </w:tc>
       </w:tr>
       <w:tr>
@@ -936,7 +942,33 @@
                 <w:szCs w:val="24"/>
                 <w:lang w:val="en-US"/>
               </w:rPr>
-              <w:t>Do you mainly play older games(5 or more years old) or newly released games?</w:t>
+              <w:t xml:space="preserve">Do you mainly play older </w:t>
+            </w:r>
+            <w:proofErr w:type="gramStart"/>
+            <w:r>
+              <w:rPr>
+                <w:rFonts w:ascii="Roboto" w:eastAsia="Roboto" w:hAnsi="Roboto" w:cs="Roboto"/>
+                <w:i/>
+                <w:iCs/>
+                <w:color w:val="1D2125"/>
+                <w:sz w:val="24"/>
+                <w:szCs w:val="24"/>
+                <w:lang w:val="en-US"/>
+              </w:rPr>
+              <w:t>games(</w:t>
+            </w:r>
+            <w:proofErr w:type="gramEnd"/>
+            <w:r>
+              <w:rPr>
+                <w:rFonts w:ascii="Roboto" w:eastAsia="Roboto" w:hAnsi="Roboto" w:cs="Roboto"/>
+                <w:i/>
+                <w:iCs/>
+                <w:color w:val="1D2125"/>
+                <w:sz w:val="24"/>
+                <w:szCs w:val="24"/>
+                <w:lang w:val="en-US"/>
+              </w:rPr>
+              <w:t>5 or more years old) or newly released games?</w:t>
             </w:r>
           </w:p>
         </w:tc>
@@ -945,19 +977,627 @@
             <w:tcW w:w="5385" w:type="dxa"/>
           </w:tcPr>
           <w:p>
-            <w:pPr>
-              <w:rPr>
-                <w:rFonts w:ascii="Roboto" w:eastAsia="Roboto" w:hAnsi="Roboto" w:cs="Roboto"/>
-                <w:i/>
-                <w:iCs/>
-                <w:color w:val="1D2125"/>
-                <w:sz w:val="24"/>
-                <w:szCs w:val="24"/>
-                <w:lang w:val="en-US"/>
-              </w:rPr>
-            </w:pPr>
             <w:r>
               <w:t>Older</w:t>
+            </w:r>
+          </w:p>
+          <w:p/>
+          <w:p>
+            <w:pPr>
+              <w:rPr>
+                <w:rFonts w:ascii="Roboto" w:eastAsia="Roboto" w:hAnsi="Roboto" w:cs="Roboto"/>
+                <w:i/>
+                <w:iCs/>
+                <w:color w:val="1D2125"/>
+                <w:sz w:val="24"/>
+                <w:szCs w:val="24"/>
+                <w:lang w:val="en-US"/>
+              </w:rPr>
+            </w:pPr>
+          </w:p>
+        </w:tc>
+      </w:tr>
+      <w:tr>
+        <w:trPr>
+          <w:trHeight w:val="300"/>
+        </w:trPr>
+        <w:tc>
+          <w:tcPr>
+            <w:tcW w:w="3975" w:type="dxa"/>
+          </w:tcPr>
+          <w:p>
+            <w:pPr>
+              <w:rPr>
+                <w:rFonts w:ascii="Roboto" w:eastAsia="Roboto" w:hAnsi="Roboto" w:cs="Roboto"/>
+                <w:i/>
+                <w:iCs/>
+                <w:color w:val="1D2125"/>
+                <w:sz w:val="24"/>
+                <w:szCs w:val="24"/>
+                <w:lang w:val="en-US"/>
+              </w:rPr>
+            </w:pPr>
+            <w:r>
+              <w:rPr>
+                <w:rFonts w:ascii="Roboto" w:eastAsia="Roboto" w:hAnsi="Roboto" w:cs="Roboto"/>
+                <w:i/>
+                <w:iCs/>
+                <w:color w:val="1D2125"/>
+                <w:sz w:val="24"/>
+                <w:szCs w:val="24"/>
+                <w:lang w:val="en-US"/>
+              </w:rPr>
+              <w:t>How often do you play video games?</w:t>
+            </w:r>
+          </w:p>
+        </w:tc>
+        <w:tc>
+          <w:tcPr>
+            <w:tcW w:w="5385" w:type="dxa"/>
+          </w:tcPr>
+          <w:p>
+            <w:pPr>
+              <w:rPr>
+                <w:rFonts w:ascii="Roboto" w:eastAsia="Roboto" w:hAnsi="Roboto" w:cs="Roboto"/>
+                <w:i/>
+                <w:iCs/>
+                <w:color w:val="1D2125"/>
+                <w:sz w:val="24"/>
+                <w:szCs w:val="24"/>
+                <w:lang w:val="en-US"/>
+              </w:rPr>
+            </w:pPr>
+            <w:r>
+              <w:rPr>
+                <w:rFonts w:ascii="Roboto" w:eastAsia="Roboto" w:hAnsi="Roboto" w:cs="Roboto"/>
+                <w:i/>
+                <w:iCs/>
+                <w:color w:val="1D2125"/>
+                <w:sz w:val="24"/>
+                <w:szCs w:val="24"/>
+                <w:lang w:val="en-US"/>
+              </w:rPr>
+              <w:t>Interview 1: Daily</w:t>
+            </w:r>
+          </w:p>
+        </w:tc>
+      </w:tr>
+      <w:tr>
+        <w:trPr>
+          <w:trHeight w:val="300"/>
+        </w:trPr>
+        <w:tc>
+          <w:tcPr>
+            <w:tcW w:w="3975" w:type="dxa"/>
+          </w:tcPr>
+          <w:p>
+            <w:pPr>
+              <w:rPr>
+                <w:rFonts w:ascii="Roboto" w:eastAsia="Roboto" w:hAnsi="Roboto" w:cs="Roboto"/>
+                <w:i/>
+                <w:iCs/>
+                <w:color w:val="1D2125"/>
+                <w:sz w:val="24"/>
+                <w:szCs w:val="24"/>
+                <w:lang w:val="en-US"/>
+              </w:rPr>
+            </w:pPr>
+            <w:r>
+              <w:rPr>
+                <w:rFonts w:ascii="Roboto" w:eastAsia="Roboto" w:hAnsi="Roboto" w:cs="Roboto"/>
+                <w:i/>
+                <w:iCs/>
+                <w:color w:val="1D2125"/>
+                <w:sz w:val="24"/>
+                <w:szCs w:val="24"/>
+                <w:lang w:val="en-US"/>
+              </w:rPr>
+              <w:t>What types of content do you find most desirable on a gaming website? Select all that apply…</w:t>
+            </w:r>
+          </w:p>
+        </w:tc>
+        <w:tc>
+          <w:tcPr>
+            <w:tcW w:w="5385" w:type="dxa"/>
+          </w:tcPr>
+          <w:p>
+            <w:pPr>
+              <w:rPr>
+                <w:rFonts w:ascii="Roboto" w:eastAsia="Roboto" w:hAnsi="Roboto" w:cs="Roboto"/>
+                <w:i/>
+                <w:iCs/>
+                <w:color w:val="1D2125"/>
+                <w:sz w:val="24"/>
+                <w:szCs w:val="24"/>
+                <w:lang w:val="en-US"/>
+              </w:rPr>
+            </w:pPr>
+            <w:r>
+              <w:rPr>
+                <w:rFonts w:ascii="Roboto" w:eastAsia="Roboto" w:hAnsi="Roboto" w:cs="Roboto"/>
+                <w:i/>
+                <w:iCs/>
+                <w:color w:val="1D2125"/>
+                <w:sz w:val="24"/>
+                <w:szCs w:val="24"/>
+                <w:lang w:val="en-US"/>
+              </w:rPr>
+              <w:t>Interview 1: Gameplay and side-quests</w:t>
+            </w:r>
+          </w:p>
+          <w:p>
+            <w:pPr>
+              <w:rPr>
+                <w:rFonts w:ascii="Roboto" w:eastAsia="Roboto" w:hAnsi="Roboto" w:cs="Roboto"/>
+                <w:i/>
+                <w:iCs/>
+                <w:color w:val="1D2125"/>
+                <w:sz w:val="24"/>
+                <w:szCs w:val="24"/>
+                <w:lang w:val="en-US"/>
+              </w:rPr>
+            </w:pPr>
+          </w:p>
+        </w:tc>
+      </w:tr>
+      <w:tr>
+        <w:trPr>
+          <w:trHeight w:val="300"/>
+        </w:trPr>
+        <w:tc>
+          <w:tcPr>
+            <w:tcW w:w="3975" w:type="dxa"/>
+          </w:tcPr>
+          <w:p>
+            <w:pPr>
+              <w:rPr>
+                <w:rFonts w:ascii="Roboto" w:eastAsia="Roboto" w:hAnsi="Roboto" w:cs="Roboto"/>
+                <w:i/>
+                <w:iCs/>
+                <w:color w:val="1D2125"/>
+                <w:sz w:val="24"/>
+                <w:szCs w:val="24"/>
+                <w:lang w:val="en-US"/>
+              </w:rPr>
+            </w:pPr>
+            <w:r>
+              <w:rPr>
+                <w:rFonts w:ascii="Roboto" w:eastAsia="Roboto" w:hAnsi="Roboto" w:cs="Roboto"/>
+                <w:i/>
+                <w:iCs/>
+                <w:color w:val="1D2125"/>
+                <w:sz w:val="24"/>
+                <w:szCs w:val="24"/>
+                <w:lang w:val="en-US"/>
+              </w:rPr>
+              <w:t>What type of hardware do you use for gaming?</w:t>
+            </w:r>
+          </w:p>
+        </w:tc>
+        <w:tc>
+          <w:tcPr>
+            <w:tcW w:w="5385" w:type="dxa"/>
+          </w:tcPr>
+          <w:p>
+            <w:pPr>
+              <w:rPr>
+                <w:rFonts w:ascii="Roboto" w:eastAsia="Roboto" w:hAnsi="Roboto" w:cs="Roboto"/>
+                <w:i/>
+                <w:iCs/>
+                <w:color w:val="1D2125"/>
+                <w:sz w:val="24"/>
+                <w:szCs w:val="24"/>
+                <w:lang w:val="en-US"/>
+              </w:rPr>
+            </w:pPr>
+            <w:r>
+              <w:rPr>
+                <w:rFonts w:ascii="Roboto" w:eastAsia="Roboto" w:hAnsi="Roboto" w:cs="Roboto"/>
+                <w:i/>
+                <w:iCs/>
+                <w:color w:val="1D2125"/>
+                <w:sz w:val="24"/>
+                <w:szCs w:val="24"/>
+                <w:lang w:val="en-US"/>
+              </w:rPr>
+              <w:t>Interview 1: PlayStation</w:t>
+            </w:r>
+          </w:p>
+        </w:tc>
+      </w:tr>
+      <w:tr>
+        <w:trPr>
+          <w:trHeight w:val="300"/>
+        </w:trPr>
+        <w:tc>
+          <w:tcPr>
+            <w:tcW w:w="3975" w:type="dxa"/>
+          </w:tcPr>
+          <w:p>
+            <w:pPr>
+              <w:rPr>
+                <w:rFonts w:ascii="Roboto" w:eastAsia="Roboto" w:hAnsi="Roboto" w:cs="Roboto"/>
+                <w:i/>
+                <w:iCs/>
+                <w:color w:val="1D2125"/>
+                <w:sz w:val="24"/>
+                <w:szCs w:val="24"/>
+                <w:lang w:val="en-US"/>
+              </w:rPr>
+            </w:pPr>
+            <w:r>
+              <w:rPr>
+                <w:rFonts w:ascii="Roboto" w:eastAsia="Roboto" w:hAnsi="Roboto" w:cs="Roboto"/>
+                <w:i/>
+                <w:iCs/>
+                <w:color w:val="1D2125"/>
+                <w:sz w:val="24"/>
+                <w:szCs w:val="24"/>
+                <w:lang w:val="en-US"/>
+              </w:rPr>
+              <w:t>How do you identify yourself?</w:t>
+            </w:r>
+          </w:p>
+        </w:tc>
+        <w:tc>
+          <w:tcPr>
+            <w:tcW w:w="5385" w:type="dxa"/>
+          </w:tcPr>
+          <w:p>
+            <w:pPr>
+              <w:rPr>
+                <w:rFonts w:ascii="Roboto" w:eastAsia="Roboto" w:hAnsi="Roboto" w:cs="Roboto"/>
+                <w:i/>
+                <w:iCs/>
+                <w:color w:val="1D2125"/>
+                <w:sz w:val="24"/>
+                <w:szCs w:val="24"/>
+                <w:lang w:val="en-US"/>
+              </w:rPr>
+            </w:pPr>
+            <w:r>
+              <w:rPr>
+                <w:rFonts w:ascii="Roboto" w:eastAsia="Roboto" w:hAnsi="Roboto" w:cs="Roboto"/>
+                <w:i/>
+                <w:iCs/>
+                <w:color w:val="1D2125"/>
+                <w:sz w:val="24"/>
+                <w:szCs w:val="24"/>
+                <w:lang w:val="en-US"/>
+              </w:rPr>
+              <w:t>Interview 1: Male</w:t>
+            </w:r>
+          </w:p>
+        </w:tc>
+      </w:tr>
+      <w:tr>
+        <w:trPr>
+          <w:trHeight w:val="300"/>
+        </w:trPr>
+        <w:tc>
+          <w:tcPr>
+            <w:tcW w:w="3975" w:type="dxa"/>
+          </w:tcPr>
+          <w:p>
+            <w:pPr>
+              <w:rPr>
+                <w:rFonts w:ascii="Roboto" w:eastAsia="Roboto" w:hAnsi="Roboto" w:cs="Roboto"/>
+                <w:i/>
+                <w:iCs/>
+                <w:color w:val="1D2125"/>
+                <w:sz w:val="24"/>
+                <w:szCs w:val="24"/>
+                <w:lang w:val="en-US"/>
+              </w:rPr>
+            </w:pPr>
+            <w:r>
+              <w:rPr>
+                <w:rFonts w:ascii="Roboto" w:eastAsia="Roboto" w:hAnsi="Roboto" w:cs="Roboto"/>
+                <w:i/>
+                <w:iCs/>
+                <w:color w:val="1D2125"/>
+                <w:sz w:val="24"/>
+                <w:szCs w:val="24"/>
+                <w:lang w:val="en-US"/>
+              </w:rPr>
+              <w:t xml:space="preserve">What type of features </w:t>
+            </w:r>
+            <w:proofErr w:type="gramStart"/>
+            <w:r>
+              <w:rPr>
+                <w:rFonts w:ascii="Roboto" w:eastAsia="Roboto" w:hAnsi="Roboto" w:cs="Roboto"/>
+                <w:i/>
+                <w:iCs/>
+                <w:color w:val="1D2125"/>
+                <w:sz w:val="24"/>
+                <w:szCs w:val="24"/>
+                <w:lang w:val="en-US"/>
+              </w:rPr>
+              <w:t>make</w:t>
+            </w:r>
+            <w:proofErr w:type="gramEnd"/>
+            <w:r>
+              <w:rPr>
+                <w:rFonts w:ascii="Roboto" w:eastAsia="Roboto" w:hAnsi="Roboto" w:cs="Roboto"/>
+                <w:i/>
+                <w:iCs/>
+                <w:color w:val="1D2125"/>
+                <w:sz w:val="24"/>
+                <w:szCs w:val="24"/>
+                <w:lang w:val="en-US"/>
+              </w:rPr>
+              <w:t xml:space="preserve"> a gaming site more trustworthy?</w:t>
+            </w:r>
+          </w:p>
+        </w:tc>
+        <w:tc>
+          <w:tcPr>
+            <w:tcW w:w="5385" w:type="dxa"/>
+          </w:tcPr>
+          <w:p>
+            <w:pPr>
+              <w:rPr>
+                <w:rFonts w:ascii="Roboto" w:eastAsia="Roboto" w:hAnsi="Roboto" w:cs="Roboto"/>
+                <w:i/>
+                <w:iCs/>
+                <w:color w:val="1D2125"/>
+                <w:sz w:val="24"/>
+                <w:szCs w:val="24"/>
+                <w:lang w:val="en-US"/>
+              </w:rPr>
+            </w:pPr>
+            <w:r>
+              <w:rPr>
+                <w:rFonts w:ascii="Roboto" w:eastAsia="Roboto" w:hAnsi="Roboto" w:cs="Roboto"/>
+                <w:i/>
+                <w:iCs/>
+                <w:color w:val="1D2125"/>
+                <w:sz w:val="24"/>
+                <w:szCs w:val="24"/>
+                <w:lang w:val="en-US"/>
+              </w:rPr>
+              <w:t>Interview 1: Professional Gamers (Creditable)</w:t>
+            </w:r>
+          </w:p>
+          <w:p>
+            <w:pPr>
+              <w:rPr>
+                <w:rFonts w:ascii="Roboto" w:eastAsia="Roboto" w:hAnsi="Roboto" w:cs="Roboto"/>
+                <w:i/>
+                <w:iCs/>
+                <w:color w:val="1D2125"/>
+                <w:sz w:val="24"/>
+                <w:szCs w:val="24"/>
+                <w:lang w:val="en-US"/>
+              </w:rPr>
+            </w:pPr>
+          </w:p>
+        </w:tc>
+      </w:tr>
+      <w:tr>
+        <w:trPr>
+          <w:trHeight w:val="300"/>
+        </w:trPr>
+        <w:tc>
+          <w:tcPr>
+            <w:tcW w:w="3975" w:type="dxa"/>
+          </w:tcPr>
+          <w:p>
+            <w:pPr>
+              <w:rPr>
+                <w:rFonts w:ascii="Roboto" w:eastAsia="Roboto" w:hAnsi="Roboto" w:cs="Roboto"/>
+                <w:i/>
+                <w:iCs/>
+                <w:color w:val="1D2125"/>
+                <w:sz w:val="24"/>
+                <w:szCs w:val="24"/>
+                <w:lang w:val="en-US"/>
+              </w:rPr>
+            </w:pPr>
+            <w:r>
+              <w:rPr>
+                <w:rFonts w:ascii="Roboto" w:eastAsia="Roboto" w:hAnsi="Roboto" w:cs="Roboto"/>
+                <w:i/>
+                <w:iCs/>
+                <w:color w:val="1D2125"/>
+                <w:sz w:val="24"/>
+                <w:szCs w:val="24"/>
+                <w:lang w:val="en-US"/>
+              </w:rPr>
+              <w:t>Do certain creators draw you to gaming? If yes, who are they?</w:t>
+            </w:r>
+          </w:p>
+        </w:tc>
+        <w:tc>
+          <w:tcPr>
+            <w:tcW w:w="5385" w:type="dxa"/>
+          </w:tcPr>
+          <w:p>
+            <w:pPr>
+              <w:rPr>
+                <w:rFonts w:ascii="Roboto" w:eastAsia="Roboto" w:hAnsi="Roboto" w:cs="Roboto"/>
+                <w:i/>
+                <w:iCs/>
+                <w:color w:val="1D2125"/>
+                <w:sz w:val="24"/>
+                <w:szCs w:val="24"/>
+                <w:lang w:val="en-US"/>
+              </w:rPr>
+            </w:pPr>
+            <w:r>
+              <w:rPr>
+                <w:rFonts w:ascii="Roboto" w:eastAsia="Roboto" w:hAnsi="Roboto" w:cs="Roboto"/>
+                <w:i/>
+                <w:iCs/>
+                <w:color w:val="1D2125"/>
+                <w:sz w:val="24"/>
+                <w:szCs w:val="24"/>
+                <w:lang w:val="en-US"/>
+              </w:rPr>
+              <w:t>Interview 1: Faze Clan</w:t>
+            </w:r>
+          </w:p>
+          <w:p>
+            <w:pPr>
+              <w:rPr>
+                <w:rFonts w:ascii="Roboto" w:eastAsia="Roboto" w:hAnsi="Roboto" w:cs="Roboto"/>
+                <w:i/>
+                <w:iCs/>
+                <w:color w:val="1D2125"/>
+                <w:sz w:val="24"/>
+                <w:szCs w:val="24"/>
+                <w:lang w:val="en-US"/>
+              </w:rPr>
+            </w:pPr>
+          </w:p>
+        </w:tc>
+      </w:tr>
+      <w:tr>
+        <w:trPr>
+          <w:trHeight w:val="300"/>
+        </w:trPr>
+        <w:tc>
+          <w:tcPr>
+            <w:tcW w:w="3975" w:type="dxa"/>
+          </w:tcPr>
+          <w:p>
+            <w:pPr>
+              <w:tabs>
+                <w:tab w:val="left" w:pos="2410"/>
+              </w:tabs>
+              <w:rPr>
+                <w:rFonts w:ascii="Roboto" w:eastAsia="Roboto" w:hAnsi="Roboto" w:cs="Roboto"/>
+                <w:i/>
+                <w:iCs/>
+                <w:color w:val="1D2125"/>
+                <w:sz w:val="24"/>
+                <w:szCs w:val="24"/>
+                <w:lang w:val="en-US"/>
+              </w:rPr>
+            </w:pPr>
+            <w:r>
+              <w:rPr>
+                <w:rFonts w:ascii="Roboto" w:eastAsia="Roboto" w:hAnsi="Roboto" w:cs="Roboto"/>
+                <w:i/>
+                <w:iCs/>
+                <w:color w:val="1D2125"/>
+                <w:sz w:val="24"/>
+                <w:szCs w:val="24"/>
+                <w:lang w:val="en-US"/>
+              </w:rPr>
+              <w:t>How old are you</w:t>
+            </w:r>
+          </w:p>
+        </w:tc>
+        <w:tc>
+          <w:tcPr>
+            <w:tcW w:w="5385" w:type="dxa"/>
+          </w:tcPr>
+          <w:p>
+            <w:pPr>
+              <w:rPr>
+                <w:rFonts w:ascii="Roboto" w:eastAsia="Roboto" w:hAnsi="Roboto" w:cs="Roboto"/>
+                <w:i/>
+                <w:iCs/>
+                <w:color w:val="1D2125"/>
+                <w:sz w:val="24"/>
+                <w:szCs w:val="24"/>
+                <w:lang w:val="en-US"/>
+              </w:rPr>
+            </w:pPr>
+            <w:r>
+              <w:rPr>
+                <w:rFonts w:ascii="Roboto" w:eastAsia="Roboto" w:hAnsi="Roboto" w:cs="Roboto"/>
+                <w:i/>
+                <w:iCs/>
+                <w:color w:val="1D2125"/>
+                <w:sz w:val="24"/>
+                <w:szCs w:val="24"/>
+                <w:lang w:val="en-US"/>
+              </w:rPr>
+              <w:tab/>
+            </w:r>
+            <w:r>
+              <w:rPr>
+                <w:rFonts w:ascii="Roboto" w:eastAsia="Roboto" w:hAnsi="Roboto" w:cs="Roboto"/>
+                <w:i/>
+                <w:iCs/>
+                <w:color w:val="1D2125"/>
+                <w:sz w:val="24"/>
+                <w:szCs w:val="24"/>
+                <w:lang w:val="en-US"/>
+              </w:rPr>
+              <w:t>Interview 1: 16</w:t>
+            </w:r>
+          </w:p>
+        </w:tc>
+      </w:tr>
+      <w:tr>
+        <w:trPr>
+          <w:trHeight w:val="300"/>
+        </w:trPr>
+        <w:tc>
+          <w:tcPr>
+            <w:tcW w:w="3975" w:type="dxa"/>
+          </w:tcPr>
+          <w:p>
+            <w:pPr>
+              <w:tabs>
+                <w:tab w:val="left" w:pos="2410"/>
+              </w:tabs>
+              <w:jc w:val="center"/>
+              <w:rPr>
+                <w:rFonts w:ascii="Roboto" w:eastAsia="Roboto" w:hAnsi="Roboto" w:cs="Roboto"/>
+                <w:i/>
+                <w:iCs/>
+                <w:color w:val="1D2125"/>
+                <w:sz w:val="24"/>
+                <w:szCs w:val="24"/>
+                <w:lang w:val="en-US"/>
+              </w:rPr>
+            </w:pPr>
+            <w:r>
+              <w:rPr>
+                <w:rFonts w:ascii="Roboto" w:eastAsia="Roboto" w:hAnsi="Roboto" w:cs="Roboto"/>
+                <w:i/>
+                <w:iCs/>
+                <w:color w:val="1D2125"/>
+                <w:sz w:val="24"/>
+                <w:szCs w:val="24"/>
+                <w:lang w:val="en-US"/>
+              </w:rPr>
+              <w:lastRenderedPageBreak/>
+              <w:t>How important is it for a gaming website to be up to date in the latest game releases?</w:t>
+            </w:r>
+          </w:p>
+        </w:tc>
+        <w:tc>
+          <w:tcPr>
+            <w:tcW w:w="5385" w:type="dxa"/>
+          </w:tcPr>
+          <w:p>
+            <w:pPr>
+              <w:rPr>
+                <w:rFonts w:ascii="Roboto" w:eastAsia="Roboto" w:hAnsi="Roboto" w:cs="Roboto"/>
+                <w:i/>
+                <w:iCs/>
+                <w:color w:val="1D2125"/>
+                <w:sz w:val="24"/>
+                <w:szCs w:val="24"/>
+                <w:lang w:val="en-US"/>
+              </w:rPr>
+            </w:pPr>
+            <w:r>
+              <w:rPr>
+                <w:rFonts w:ascii="Roboto" w:eastAsia="Roboto" w:hAnsi="Roboto" w:cs="Roboto"/>
+                <w:i/>
+                <w:iCs/>
+                <w:color w:val="1D2125"/>
+                <w:sz w:val="24"/>
+                <w:szCs w:val="24"/>
+                <w:lang w:val="en-US"/>
+              </w:rPr>
+              <w:t>Interview 1: Very important</w:t>
             </w:r>
           </w:p>
         </w:tc>
@@ -1042,7 +1682,33 @@
                 <w:szCs w:val="24"/>
                 <w:lang w:val="en-US"/>
               </w:rPr>
-              <w:t>A completionist needs easy to find step by step achievements and trophy guides in order to 100 percent the video game and collect all the trophies.</w:t>
+              <w:t xml:space="preserve">A completionist needs easy to find step by step achievements and trophy guides </w:t>
+            </w:r>
+            <w:proofErr w:type="gramStart"/>
+            <w:r>
+              <w:rPr>
+                <w:rFonts w:ascii="Roboto" w:eastAsia="Roboto" w:hAnsi="Roboto" w:cs="Roboto"/>
+                <w:i/>
+                <w:iCs/>
+                <w:color w:val="1D2125"/>
+                <w:sz w:val="24"/>
+                <w:szCs w:val="24"/>
+                <w:lang w:val="en-US"/>
+              </w:rPr>
+              <w:t>in order to</w:t>
+            </w:r>
+            <w:proofErr w:type="gramEnd"/>
+            <w:r>
+              <w:rPr>
+                <w:rFonts w:ascii="Roboto" w:eastAsia="Roboto" w:hAnsi="Roboto" w:cs="Roboto"/>
+                <w:i/>
+                <w:iCs/>
+                <w:color w:val="1D2125"/>
+                <w:sz w:val="24"/>
+                <w:szCs w:val="24"/>
+                <w:lang w:val="en-US"/>
+              </w:rPr>
+              <w:t xml:space="preserve"> 100 percent the video game and collect all the trophies.</w:t>
             </w:r>
           </w:p>
         </w:tc>
@@ -1078,7 +1744,33 @@
                 <w:szCs w:val="24"/>
                 <w:lang w:val="en-US"/>
               </w:rPr>
-              <w:t>A hesitant gamer needs game reviews in order to know what games match their personal taste and won’t be a waste of money.</w:t>
+              <w:t xml:space="preserve">A hesitant gamer needs game reviews </w:t>
+            </w:r>
+            <w:proofErr w:type="gramStart"/>
+            <w:r>
+              <w:rPr>
+                <w:rFonts w:ascii="Roboto" w:eastAsia="Roboto" w:hAnsi="Roboto" w:cs="Roboto"/>
+                <w:i/>
+                <w:iCs/>
+                <w:color w:val="1D2125"/>
+                <w:sz w:val="24"/>
+                <w:szCs w:val="24"/>
+                <w:lang w:val="en-US"/>
+              </w:rPr>
+              <w:t>in order to</w:t>
+            </w:r>
+            <w:proofErr w:type="gramEnd"/>
+            <w:r>
+              <w:rPr>
+                <w:rFonts w:ascii="Roboto" w:eastAsia="Roboto" w:hAnsi="Roboto" w:cs="Roboto"/>
+                <w:i/>
+                <w:iCs/>
+                <w:color w:val="1D2125"/>
+                <w:sz w:val="24"/>
+                <w:szCs w:val="24"/>
+                <w:lang w:val="en-US"/>
+              </w:rPr>
+              <w:t xml:space="preserve"> know what games match their personal taste and won’t be a waste of money.</w:t>
             </w:r>
           </w:p>
         </w:tc>
@@ -1114,7 +1806,33 @@
                 <w:szCs w:val="24"/>
                 <w:lang w:val="en-US"/>
               </w:rPr>
-              <w:t>A social gamer needs the latest news on the video game industry in order to stay updated on the latest trends in gaming and participate in online discussions.</w:t>
+              <w:t xml:space="preserve">A social gamer needs the latest news on the video game industry </w:t>
+            </w:r>
+            <w:proofErr w:type="gramStart"/>
+            <w:r>
+              <w:rPr>
+                <w:rFonts w:ascii="Roboto" w:eastAsia="Roboto" w:hAnsi="Roboto" w:cs="Roboto"/>
+                <w:i/>
+                <w:iCs/>
+                <w:color w:val="1D2125"/>
+                <w:sz w:val="24"/>
+                <w:szCs w:val="24"/>
+                <w:lang w:val="en-US"/>
+              </w:rPr>
+              <w:t>in order to</w:t>
+            </w:r>
+            <w:proofErr w:type="gramEnd"/>
+            <w:r>
+              <w:rPr>
+                <w:rFonts w:ascii="Roboto" w:eastAsia="Roboto" w:hAnsi="Roboto" w:cs="Roboto"/>
+                <w:i/>
+                <w:iCs/>
+                <w:color w:val="1D2125"/>
+                <w:sz w:val="24"/>
+                <w:szCs w:val="24"/>
+                <w:lang w:val="en-US"/>
+              </w:rPr>
+              <w:t xml:space="preserve"> stay updated on the latest trends in gaming and participate in online discussions.</w:t>
             </w:r>
           </w:p>
         </w:tc>
@@ -1186,7 +1904,33 @@
                 <w:szCs w:val="24"/>
                 <w:lang w:val="en-US"/>
               </w:rPr>
-              <w:t>Jermaine, a lore explorer, needs easter egg/hidden content guides in order to find every easter egg/hidden secret to understand the true story of the game.</w:t>
+              <w:t xml:space="preserve">Jermaine, a lore explorer, needs easter egg/hidden content guides </w:t>
+            </w:r>
+            <w:proofErr w:type="gramStart"/>
+            <w:r>
+              <w:rPr>
+                <w:rFonts w:ascii="Roboto" w:eastAsia="Roboto" w:hAnsi="Roboto" w:cs="Roboto"/>
+                <w:i/>
+                <w:iCs/>
+                <w:color w:val="1D2125"/>
+                <w:sz w:val="24"/>
+                <w:szCs w:val="24"/>
+                <w:lang w:val="en-US"/>
+              </w:rPr>
+              <w:t>in order to</w:t>
+            </w:r>
+            <w:proofErr w:type="gramEnd"/>
+            <w:r>
+              <w:rPr>
+                <w:rFonts w:ascii="Roboto" w:eastAsia="Roboto" w:hAnsi="Roboto" w:cs="Roboto"/>
+                <w:i/>
+                <w:iCs/>
+                <w:color w:val="1D2125"/>
+                <w:sz w:val="24"/>
+                <w:szCs w:val="24"/>
+                <w:lang w:val="en-US"/>
+              </w:rPr>
+              <w:t xml:space="preserve"> find every easter egg/hidden secret to understand the true story of the game.</w:t>
             </w:r>
           </w:p>
         </w:tc>
@@ -1248,7 +1992,7 @@
                 <w:szCs w:val="24"/>
                 <w:lang w:val="en-US"/>
               </w:rPr>
-              <w:t>Member 2 name here</w:t>
+              <w:t>Robert Hicks Jr</w:t>
             </w:r>
           </w:p>
         </w:tc>
@@ -1276,7 +2020,6 @@
                 <w:szCs w:val="24"/>
                 <w:lang w:val="en-US"/>
               </w:rPr>
-              <w:lastRenderedPageBreak/>
               <w:t>Survey Monkey Survey</w:t>
             </w:r>
           </w:p>
@@ -1451,7 +2194,7 @@
                 <w:szCs w:val="24"/>
                 <w:lang w:val="en-US"/>
               </w:rPr>
-              <w:t>Insert the age here</w:t>
+              <w:t>32</w:t>
             </w:r>
           </w:p>
         </w:tc>
@@ -1516,11 +2259,23 @@
                 <w:szCs w:val="24"/>
                 <w:lang w:val="en-US"/>
               </w:rPr>
-              <w:t>Insert the age of the individual</w:t>
-            </w:r>
-          </w:p>
-        </w:tc>
-      </w:tr>
+              <w:t>Male</w:t>
+            </w:r>
+          </w:p>
+        </w:tc>
+      </w:tr>
+    </w:tbl>
+    <w:tbl>
+      <w:tblPr>
+        <w:tblStyle w:val="TableGrid"/>
+        <w:tblW w:w="9360" w:type="dxa"/>
+        <w:tblLayout w:type="fixed"/>
+        <w:tblLook w:val="06A0" w:firstRow="1" w:lastRow="0" w:firstColumn="1" w:lastColumn="0" w:noHBand="1" w:noVBand="1"/>
+      </w:tblPr>
+      <w:tblGrid>
+        <w:gridCol w:w="3975"/>
+        <w:gridCol w:w="5385"/>
+      </w:tblGrid>
       <w:tr>
         <w:trPr>
           <w:trHeight w:val="300"/>
@@ -1588,7 +2343,7 @@
                 <w:szCs w:val="24"/>
                 <w:lang w:val="en-US"/>
               </w:rPr>
-              <w:t>Insert question 1 here</w:t>
+              <w:t>How often do you play video games?</w:t>
             </w:r>
           </w:p>
         </w:tc>
@@ -1618,7 +2373,7 @@
                 <w:szCs w:val="24"/>
                 <w:lang w:val="en-US"/>
               </w:rPr>
-              <w:t>Insert answer to question 1 here</w:t>
+              <w:t>Interview 2: Rarely</w:t>
             </w:r>
           </w:p>
         </w:tc>
@@ -1653,7 +2408,7 @@
                 <w:szCs w:val="24"/>
                 <w:lang w:val="en-US"/>
               </w:rPr>
-              <w:t>Insert question 2 here</w:t>
+              <w:t>What types of content do you find most desirable on a gaming website? Select all that apply…</w:t>
             </w:r>
           </w:p>
         </w:tc>
@@ -1683,7 +2438,7 @@
                 <w:szCs w:val="24"/>
                 <w:lang w:val="en-US"/>
               </w:rPr>
-              <w:t>Insert answer to question 2 here</w:t>
+              <w:t xml:space="preserve">Interview 2: Gameplay and side-quests </w:t>
             </w:r>
           </w:p>
         </w:tc>
@@ -1718,7 +2473,7 @@
                 <w:szCs w:val="24"/>
                 <w:lang w:val="en-US"/>
               </w:rPr>
-              <w:t>Insert question 3 here</w:t>
+              <w:t>What type of hardware do you use for gaming?</w:t>
             </w:r>
           </w:p>
         </w:tc>
@@ -1728,27 +2483,30 @@
           </w:tcPr>
           <w:p>
             <w:pPr>
-              <w:rPr>
-                <w:rFonts w:ascii="Roboto" w:eastAsia="Roboto" w:hAnsi="Roboto" w:cs="Roboto"/>
-                <w:i/>
-                <w:iCs/>
-                <w:color w:val="1D2125"/>
-                <w:sz w:val="24"/>
-                <w:szCs w:val="24"/>
-                <w:lang w:val="en-US"/>
-              </w:rPr>
-            </w:pPr>
-            <w:r>
-              <w:rPr>
-                <w:rFonts w:ascii="Roboto" w:eastAsia="Roboto" w:hAnsi="Roboto" w:cs="Roboto"/>
-                <w:i/>
-                <w:iCs/>
-                <w:color w:val="1D2125"/>
-                <w:sz w:val="24"/>
-                <w:szCs w:val="24"/>
-                <w:lang w:val="en-US"/>
-              </w:rPr>
-              <w:t>Insert answer to question 3 here</w:t>
+              <w:tabs>
+                <w:tab w:val="left" w:pos="2946"/>
+              </w:tabs>
+              <w:rPr>
+                <w:rFonts w:ascii="Roboto" w:eastAsia="Roboto" w:hAnsi="Roboto" w:cs="Roboto"/>
+                <w:i/>
+                <w:iCs/>
+                <w:color w:val="1D2125"/>
+                <w:sz w:val="24"/>
+                <w:szCs w:val="24"/>
+                <w:lang w:val="en-US"/>
+              </w:rPr>
+            </w:pPr>
+            <w:r>
+              <w:rPr>
+                <w:rFonts w:ascii="Roboto" w:eastAsia="Roboto" w:hAnsi="Roboto" w:cs="Roboto"/>
+                <w:i/>
+                <w:iCs/>
+                <w:color w:val="1D2125"/>
+                <w:sz w:val="24"/>
+                <w:szCs w:val="24"/>
+                <w:lang w:val="en-US"/>
+              </w:rPr>
+              <w:t>Interview 2: Xbox</w:t>
             </w:r>
           </w:p>
         </w:tc>
@@ -1783,7 +2541,7 @@
                 <w:szCs w:val="24"/>
                 <w:lang w:val="en-US"/>
               </w:rPr>
-              <w:t>Insert question 4 here</w:t>
+              <w:t>How do you identify yourself?</w:t>
             </w:r>
           </w:p>
         </w:tc>
@@ -1813,7 +2571,7 @@
                 <w:szCs w:val="24"/>
                 <w:lang w:val="en-US"/>
               </w:rPr>
-              <w:t>Insert answer to question 4 here</w:t>
+              <w:t>Interview 2: Male</w:t>
             </w:r>
           </w:p>
         </w:tc>
@@ -1848,7 +2606,31 @@
                 <w:szCs w:val="24"/>
                 <w:lang w:val="en-US"/>
               </w:rPr>
-              <w:t>Insert question 5 here</w:t>
+              <w:t xml:space="preserve">What type of features </w:t>
+            </w:r>
+            <w:r>
+              <w:rPr>
+                <w:rFonts w:ascii="Roboto" w:eastAsia="Roboto" w:hAnsi="Roboto" w:cs="Roboto"/>
+                <w:i/>
+                <w:iCs/>
+                <w:color w:val="1D2125"/>
+                <w:sz w:val="24"/>
+                <w:szCs w:val="24"/>
+                <w:lang w:val="en-US"/>
+              </w:rPr>
+              <w:t>makes</w:t>
+            </w:r>
+            <w:r>
+              <w:rPr>
+                <w:rFonts w:ascii="Roboto" w:eastAsia="Roboto" w:hAnsi="Roboto" w:cs="Roboto"/>
+                <w:i/>
+                <w:iCs/>
+                <w:color w:val="1D2125"/>
+                <w:sz w:val="24"/>
+                <w:szCs w:val="24"/>
+                <w:lang w:val="en-US"/>
+              </w:rPr>
+              <w:t xml:space="preserve"> a gaming site more trustworthy?</w:t>
             </w:r>
           </w:p>
         </w:tc>
@@ -1878,19 +2660,351 @@
                 <w:szCs w:val="24"/>
                 <w:lang w:val="en-US"/>
               </w:rPr>
-              <w:t>Insert answer to question 5 here</w:t>
-            </w:r>
-          </w:p>
-        </w:tc>
-      </w:tr>
-      <w:tr>
-        <w:trPr>
-          <w:trHeight w:val="300"/>
-        </w:trPr>
-        <w:tc>
-          <w:tcPr>
-            <w:tcW w:w="9360" w:type="dxa"/>
-            <w:gridSpan w:val="2"/>
+              <w:t>Interview 2: No ads</w:t>
+            </w:r>
+          </w:p>
+        </w:tc>
+      </w:tr>
+      <w:tr>
+        <w:trPr>
+          <w:trHeight w:val="300"/>
+        </w:trPr>
+        <w:tc>
+          <w:tcPr>
+            <w:tcW w:w="3975" w:type="dxa"/>
+          </w:tcPr>
+          <w:p>
+            <w:pPr>
+              <w:rPr>
+                <w:rFonts w:ascii="Roboto" w:eastAsia="Roboto" w:hAnsi="Roboto" w:cs="Roboto"/>
+                <w:i/>
+                <w:iCs/>
+                <w:color w:val="1D2125"/>
+                <w:sz w:val="24"/>
+                <w:szCs w:val="24"/>
+                <w:lang w:val="en-US"/>
+              </w:rPr>
+            </w:pPr>
+            <w:r>
+              <w:rPr>
+                <w:rFonts w:ascii="Roboto" w:eastAsia="Roboto" w:hAnsi="Roboto" w:cs="Roboto"/>
+                <w:i/>
+                <w:iCs/>
+                <w:color w:val="1D2125"/>
+                <w:sz w:val="24"/>
+                <w:szCs w:val="24"/>
+                <w:lang w:val="en-US"/>
+              </w:rPr>
+              <w:t>Do certain creators draw you to gaming? If yes, who are they?</w:t>
+            </w:r>
+          </w:p>
+        </w:tc>
+        <w:tc>
+          <w:tcPr>
+            <w:tcW w:w="5385" w:type="dxa"/>
+          </w:tcPr>
+          <w:p>
+            <w:pPr>
+              <w:rPr>
+                <w:rFonts w:ascii="Roboto" w:eastAsia="Roboto" w:hAnsi="Roboto" w:cs="Roboto"/>
+                <w:i/>
+                <w:iCs/>
+                <w:color w:val="1D2125"/>
+                <w:sz w:val="24"/>
+                <w:szCs w:val="24"/>
+                <w:lang w:val="en-US"/>
+              </w:rPr>
+            </w:pPr>
+            <w:r>
+              <w:rPr>
+                <w:rFonts w:ascii="Roboto" w:eastAsia="Roboto" w:hAnsi="Roboto" w:cs="Roboto"/>
+                <w:i/>
+                <w:iCs/>
+                <w:color w:val="1D2125"/>
+                <w:sz w:val="24"/>
+                <w:szCs w:val="24"/>
+                <w:lang w:val="en-US"/>
+              </w:rPr>
+              <w:t>Interview 2: No</w:t>
+            </w:r>
+          </w:p>
+        </w:tc>
+      </w:tr>
+      <w:tr>
+        <w:trPr>
+          <w:trHeight w:val="300"/>
+        </w:trPr>
+        <w:tc>
+          <w:tcPr>
+            <w:tcW w:w="3975" w:type="dxa"/>
+          </w:tcPr>
+          <w:p>
+            <w:pPr>
+              <w:rPr>
+                <w:rFonts w:ascii="Roboto" w:eastAsia="Roboto" w:hAnsi="Roboto" w:cs="Roboto"/>
+                <w:i/>
+                <w:iCs/>
+                <w:color w:val="1D2125"/>
+                <w:sz w:val="24"/>
+                <w:szCs w:val="24"/>
+                <w:lang w:val="en-US"/>
+              </w:rPr>
+            </w:pPr>
+            <w:r>
+              <w:rPr>
+                <w:rFonts w:ascii="Roboto" w:eastAsia="Roboto" w:hAnsi="Roboto" w:cs="Roboto"/>
+                <w:i/>
+                <w:iCs/>
+                <w:color w:val="1D2125"/>
+                <w:sz w:val="24"/>
+                <w:szCs w:val="24"/>
+                <w:lang w:val="en-US"/>
+              </w:rPr>
+              <w:t>What would make you prefer our gaming website over others like IGN?</w:t>
+            </w:r>
+          </w:p>
+        </w:tc>
+        <w:tc>
+          <w:tcPr>
+            <w:tcW w:w="5385" w:type="dxa"/>
+          </w:tcPr>
+          <w:p>
+            <w:pPr>
+              <w:rPr>
+                <w:rFonts w:ascii="Roboto" w:eastAsia="Roboto" w:hAnsi="Roboto" w:cs="Roboto"/>
+                <w:i/>
+                <w:iCs/>
+                <w:color w:val="1D2125"/>
+                <w:sz w:val="24"/>
+                <w:szCs w:val="24"/>
+                <w:lang w:val="en-US"/>
+              </w:rPr>
+            </w:pPr>
+            <w:r>
+              <w:rPr>
+                <w:rFonts w:ascii="Roboto" w:eastAsia="Roboto" w:hAnsi="Roboto" w:cs="Roboto"/>
+                <w:i/>
+                <w:iCs/>
+                <w:color w:val="1D2125"/>
+                <w:sz w:val="24"/>
+                <w:szCs w:val="24"/>
+                <w:lang w:val="en-US"/>
+              </w:rPr>
+              <w:t xml:space="preserve">Interview 2: </w:t>
+            </w:r>
+            <w:r>
+              <w:rPr>
+                <w:rFonts w:ascii="Roboto" w:eastAsia="Roboto" w:hAnsi="Roboto" w:cs="Roboto"/>
+                <w:i/>
+                <w:iCs/>
+                <w:color w:val="1D2125"/>
+                <w:sz w:val="24"/>
+                <w:szCs w:val="24"/>
+              </w:rPr>
+              <w:t>Not familiar. But, fun, no ads, and ease of site. Able to win items</w:t>
+            </w:r>
+          </w:p>
+        </w:tc>
+      </w:tr>
+      <w:tr>
+        <w:trPr>
+          <w:trHeight w:val="300"/>
+        </w:trPr>
+        <w:tc>
+          <w:tcPr>
+            <w:tcW w:w="3975" w:type="dxa"/>
+          </w:tcPr>
+          <w:p>
+            <w:pPr>
+              <w:rPr>
+                <w:rFonts w:ascii="Roboto" w:eastAsia="Roboto" w:hAnsi="Roboto" w:cs="Roboto"/>
+                <w:i/>
+                <w:iCs/>
+                <w:color w:val="1D2125"/>
+                <w:sz w:val="24"/>
+                <w:szCs w:val="24"/>
+                <w:lang w:val="en-US"/>
+              </w:rPr>
+            </w:pPr>
+            <w:r>
+              <w:rPr>
+                <w:rFonts w:ascii="Roboto" w:eastAsia="Roboto" w:hAnsi="Roboto" w:cs="Roboto"/>
+                <w:i/>
+                <w:iCs/>
+                <w:color w:val="1D2125"/>
+                <w:sz w:val="24"/>
+                <w:szCs w:val="24"/>
+                <w:lang w:val="en-US"/>
+              </w:rPr>
+              <w:t>How old are you?</w:t>
+            </w:r>
+          </w:p>
+        </w:tc>
+        <w:tc>
+          <w:tcPr>
+            <w:tcW w:w="5385" w:type="dxa"/>
+          </w:tcPr>
+          <w:p>
+            <w:pPr>
+              <w:rPr>
+                <w:rFonts w:ascii="Roboto" w:eastAsia="Roboto" w:hAnsi="Roboto" w:cs="Roboto"/>
+                <w:i/>
+                <w:iCs/>
+                <w:color w:val="1D2125"/>
+                <w:sz w:val="24"/>
+                <w:szCs w:val="24"/>
+                <w:lang w:val="en-US"/>
+              </w:rPr>
+            </w:pPr>
+            <w:r>
+              <w:rPr>
+                <w:rFonts w:ascii="Roboto" w:eastAsia="Roboto" w:hAnsi="Roboto" w:cs="Roboto"/>
+                <w:i/>
+                <w:iCs/>
+                <w:color w:val="1D2125"/>
+                <w:sz w:val="24"/>
+                <w:szCs w:val="24"/>
+              </w:rPr>
+              <w:t>Interview2: 30+</w:t>
+            </w:r>
+          </w:p>
+        </w:tc>
+      </w:tr>
+      <w:tr>
+        <w:trPr>
+          <w:trHeight w:val="1070"/>
+        </w:trPr>
+        <w:tc>
+          <w:tcPr>
+            <w:tcW w:w="3975" w:type="dxa"/>
+          </w:tcPr>
+          <w:p>
+            <w:pPr>
+              <w:rPr>
+                <w:rFonts w:ascii="Roboto" w:eastAsia="Roboto" w:hAnsi="Roboto" w:cs="Roboto"/>
+                <w:i/>
+                <w:iCs/>
+                <w:color w:val="1D2125"/>
+                <w:sz w:val="24"/>
+                <w:szCs w:val="24"/>
+                <w:lang w:val="en-US"/>
+              </w:rPr>
+            </w:pPr>
+            <w:r>
+              <w:rPr>
+                <w:rFonts w:ascii="Roboto" w:eastAsia="Roboto" w:hAnsi="Roboto" w:cs="Roboto"/>
+                <w:i/>
+                <w:iCs/>
+                <w:color w:val="1D2125"/>
+                <w:sz w:val="24"/>
+                <w:szCs w:val="24"/>
+                <w:lang w:val="en-US"/>
+              </w:rPr>
+              <w:t xml:space="preserve">How important is it for a gaming website to be up to date </w:t>
+            </w:r>
+            <w:r>
+              <w:rPr>
+                <w:rFonts w:ascii="Roboto" w:eastAsia="Roboto" w:hAnsi="Roboto" w:cs="Roboto"/>
+                <w:i/>
+                <w:iCs/>
+                <w:color w:val="1D2125"/>
+                <w:sz w:val="24"/>
+                <w:szCs w:val="24"/>
+                <w:lang w:val="en-US"/>
+              </w:rPr>
+              <w:t>with</w:t>
+            </w:r>
+            <w:r>
+              <w:rPr>
+                <w:rFonts w:ascii="Roboto" w:eastAsia="Roboto" w:hAnsi="Roboto" w:cs="Roboto"/>
+                <w:i/>
+                <w:iCs/>
+                <w:color w:val="1D2125"/>
+                <w:sz w:val="24"/>
+                <w:szCs w:val="24"/>
+                <w:lang w:val="en-US"/>
+              </w:rPr>
+              <w:t xml:space="preserve"> the latest game releases?</w:t>
+            </w:r>
+          </w:p>
+        </w:tc>
+        <w:tc>
+          <w:tcPr>
+            <w:tcW w:w="5385" w:type="dxa"/>
+          </w:tcPr>
+          <w:p>
+            <w:pPr>
+              <w:tabs>
+                <w:tab w:val="left" w:pos="3263"/>
+              </w:tabs>
+              <w:rPr>
+                <w:rFonts w:ascii="Roboto" w:eastAsia="Roboto" w:hAnsi="Roboto" w:cs="Roboto"/>
+                <w:i/>
+                <w:iCs/>
+                <w:color w:val="1D2125"/>
+                <w:sz w:val="24"/>
+                <w:szCs w:val="24"/>
+                <w:lang w:val="en-US"/>
+              </w:rPr>
+            </w:pPr>
+            <w:r>
+              <w:rPr>
+                <w:rFonts w:ascii="Roboto" w:eastAsia="Roboto" w:hAnsi="Roboto" w:cs="Roboto"/>
+                <w:i/>
+                <w:iCs/>
+                <w:color w:val="1D2125"/>
+                <w:sz w:val="24"/>
+                <w:szCs w:val="24"/>
+                <w:lang w:val="en-US"/>
+              </w:rPr>
+              <w:tab/>
+              <w:t xml:space="preserve"> </w:t>
+            </w:r>
+          </w:p>
+          <w:p>
+            <w:pPr>
+              <w:rPr>
+                <w:rFonts w:ascii="Roboto" w:eastAsia="Roboto" w:hAnsi="Roboto" w:cs="Roboto"/>
+                <w:i/>
+                <w:iCs/>
+                <w:color w:val="1D2125"/>
+                <w:sz w:val="24"/>
+                <w:szCs w:val="24"/>
+                <w:lang w:val="en-US"/>
+              </w:rPr>
+            </w:pPr>
+            <w:r>
+              <w:rPr>
+                <w:rFonts w:ascii="Roboto" w:eastAsia="Roboto" w:hAnsi="Roboto" w:cs="Roboto"/>
+                <w:i/>
+                <w:iCs/>
+                <w:color w:val="1D2125"/>
+                <w:sz w:val="24"/>
+                <w:szCs w:val="24"/>
+                <w:lang w:val="en-US"/>
+              </w:rPr>
+              <w:t>Interview 2: Not very important</w:t>
+            </w:r>
+          </w:p>
+        </w:tc>
+      </w:tr>
+    </w:tbl>
+    <w:tbl>
+      <w:tblPr>
+        <w:tblStyle w:val="TableGrid"/>
+        <w:tblW w:w="0" w:type="auto"/>
+        <w:tblLook w:val="06A0" w:firstRow="1" w:lastRow="0" w:firstColumn="1" w:lastColumn="0" w:noHBand="1" w:noVBand="1"/>
+      </w:tblPr>
+      <w:tblGrid>
+        <w:gridCol w:w="9350"/>
+      </w:tblGrid>
+      <w:tr>
+        <w:trPr>
+          <w:trHeight w:val="300"/>
+        </w:trPr>
+        <w:tc>
+          <w:tcPr>
+            <w:tcW w:w="9350" w:type="dxa"/>
           </w:tcPr>
           <w:p>
             <w:pPr>
@@ -1926,176 +3040,237 @@
         </w:trPr>
         <w:tc>
           <w:tcPr>
-            <w:tcW w:w="9360" w:type="dxa"/>
-            <w:gridSpan w:val="2"/>
-          </w:tcPr>
-          <w:p>
-            <w:pPr>
-              <w:rPr>
-                <w:rFonts w:ascii="Roboto" w:eastAsia="Roboto" w:hAnsi="Roboto" w:cs="Roboto"/>
-                <w:i/>
-                <w:iCs/>
-                <w:color w:val="1D2125"/>
-                <w:sz w:val="24"/>
-                <w:szCs w:val="24"/>
-                <w:lang w:val="en-US"/>
-              </w:rPr>
-            </w:pPr>
-            <w:r>
-              <w:rPr>
-                <w:rFonts w:ascii="Roboto" w:eastAsia="Roboto" w:hAnsi="Roboto" w:cs="Roboto"/>
-                <w:i/>
-                <w:iCs/>
-                <w:color w:val="1D2125"/>
-                <w:sz w:val="24"/>
-                <w:szCs w:val="24"/>
-                <w:lang w:val="en-US"/>
-              </w:rPr>
-              <w:t>Insert statement 1 here</w:t>
-            </w:r>
-          </w:p>
-        </w:tc>
-      </w:tr>
-      <w:tr>
-        <w:trPr>
-          <w:trHeight w:val="300"/>
-        </w:trPr>
-        <w:tc>
-          <w:tcPr>
-            <w:tcW w:w="9360" w:type="dxa"/>
-            <w:gridSpan w:val="2"/>
-          </w:tcPr>
-          <w:p>
-            <w:pPr>
-              <w:rPr>
-                <w:rFonts w:ascii="Roboto" w:eastAsia="Roboto" w:hAnsi="Roboto" w:cs="Roboto"/>
-                <w:i/>
-                <w:iCs/>
-                <w:color w:val="1D2125"/>
-                <w:sz w:val="24"/>
-                <w:szCs w:val="24"/>
-                <w:lang w:val="en-US"/>
-              </w:rPr>
-            </w:pPr>
-            <w:r>
-              <w:rPr>
-                <w:rFonts w:ascii="Roboto" w:eastAsia="Roboto" w:hAnsi="Roboto" w:cs="Roboto"/>
-                <w:i/>
-                <w:iCs/>
-                <w:color w:val="1D2125"/>
-                <w:sz w:val="24"/>
-                <w:szCs w:val="24"/>
-                <w:lang w:val="en-US"/>
-              </w:rPr>
-              <w:t>Insert statement 2 here</w:t>
-            </w:r>
-          </w:p>
-        </w:tc>
-      </w:tr>
-      <w:tr>
-        <w:trPr>
-          <w:trHeight w:val="300"/>
-        </w:trPr>
-        <w:tc>
-          <w:tcPr>
-            <w:tcW w:w="9360" w:type="dxa"/>
-            <w:gridSpan w:val="2"/>
-          </w:tcPr>
-          <w:p>
-            <w:pPr>
-              <w:rPr>
-                <w:rFonts w:ascii="Roboto" w:eastAsia="Roboto" w:hAnsi="Roboto" w:cs="Roboto"/>
-                <w:i/>
-                <w:iCs/>
-                <w:color w:val="1D2125"/>
-                <w:sz w:val="24"/>
-                <w:szCs w:val="24"/>
-                <w:lang w:val="en-US"/>
-              </w:rPr>
-            </w:pPr>
-            <w:r>
-              <w:rPr>
-                <w:rFonts w:ascii="Roboto" w:eastAsia="Roboto" w:hAnsi="Roboto" w:cs="Roboto"/>
-                <w:i/>
-                <w:iCs/>
-                <w:color w:val="1D2125"/>
-                <w:sz w:val="24"/>
-                <w:szCs w:val="24"/>
-                <w:lang w:val="en-US"/>
-              </w:rPr>
-              <w:t>Insert statement 3 here</w:t>
-            </w:r>
-          </w:p>
-        </w:tc>
-      </w:tr>
-      <w:tr>
-        <w:trPr>
-          <w:trHeight w:val="300"/>
-        </w:trPr>
-        <w:tc>
-          <w:tcPr>
-            <w:tcW w:w="9360" w:type="dxa"/>
-            <w:gridSpan w:val="2"/>
-          </w:tcPr>
-          <w:p>
-            <w:pPr>
-              <w:rPr>
-                <w:rFonts w:ascii="Roboto" w:eastAsia="Roboto" w:hAnsi="Roboto" w:cs="Roboto"/>
-                <w:i/>
-                <w:iCs/>
-                <w:color w:val="1D2125"/>
-                <w:sz w:val="24"/>
-                <w:szCs w:val="24"/>
-                <w:lang w:val="en-US"/>
-              </w:rPr>
-            </w:pPr>
-            <w:r>
-              <w:rPr>
-                <w:rFonts w:ascii="Roboto" w:eastAsia="Roboto" w:hAnsi="Roboto" w:cs="Roboto"/>
-                <w:i/>
-                <w:iCs/>
-                <w:color w:val="1D2125"/>
-                <w:sz w:val="24"/>
-                <w:szCs w:val="24"/>
-                <w:lang w:val="en-US"/>
-              </w:rPr>
-              <w:t>Insert statement 4 here</w:t>
-            </w:r>
-          </w:p>
-        </w:tc>
-      </w:tr>
-      <w:tr>
-        <w:trPr>
-          <w:trHeight w:val="300"/>
-        </w:trPr>
-        <w:tc>
-          <w:tcPr>
-            <w:tcW w:w="9360" w:type="dxa"/>
-            <w:gridSpan w:val="2"/>
-          </w:tcPr>
-          <w:p>
-            <w:pPr>
-              <w:rPr>
-                <w:rFonts w:ascii="Roboto" w:eastAsia="Roboto" w:hAnsi="Roboto" w:cs="Roboto"/>
-                <w:i/>
-                <w:iCs/>
-                <w:color w:val="1D2125"/>
-                <w:sz w:val="24"/>
-                <w:szCs w:val="24"/>
-                <w:lang w:val="en-US"/>
-              </w:rPr>
-            </w:pPr>
-            <w:r>
-              <w:rPr>
-                <w:rFonts w:ascii="Roboto" w:eastAsia="Roboto" w:hAnsi="Roboto" w:cs="Roboto"/>
-                <w:i/>
-                <w:iCs/>
-                <w:color w:val="1D2125"/>
-                <w:sz w:val="24"/>
-                <w:szCs w:val="24"/>
-                <w:lang w:val="en-US"/>
-              </w:rPr>
-              <w:t>Insert statement 5 here</w:t>
+            <w:tcW w:w="9350" w:type="dxa"/>
+          </w:tcPr>
+          <w:p>
+            <w:pPr>
+              <w:rPr>
+                <w:rFonts w:ascii="Roboto" w:eastAsia="Roboto" w:hAnsi="Roboto" w:cs="Roboto"/>
+                <w:i/>
+                <w:iCs/>
+                <w:color w:val="1D2125"/>
+                <w:sz w:val="24"/>
+                <w:szCs w:val="24"/>
+                <w:lang w:val="en-US"/>
+              </w:rPr>
+            </w:pPr>
+            <w:r>
+              <w:rPr>
+                <w:rFonts w:ascii="Roboto" w:eastAsia="Roboto" w:hAnsi="Roboto" w:cs="Roboto"/>
+                <w:i/>
+                <w:iCs/>
+                <w:color w:val="1D2125"/>
+                <w:sz w:val="24"/>
+                <w:szCs w:val="24"/>
+              </w:rPr>
+              <w:lastRenderedPageBreak/>
+              <w:t xml:space="preserve">Gamers need a way to easily find gameplay tips and side-quests because they want </w:t>
+            </w:r>
+            <w:r>
+              <w:rPr>
+                <w:rFonts w:ascii="Roboto" w:eastAsia="Roboto" w:hAnsi="Roboto" w:cs="Roboto"/>
+                <w:i/>
+                <w:iCs/>
+                <w:color w:val="1D2125"/>
+                <w:sz w:val="24"/>
+                <w:szCs w:val="24"/>
+              </w:rPr>
+              <w:t>to help</w:t>
+            </w:r>
+            <w:r>
+              <w:rPr>
+                <w:rFonts w:ascii="Roboto" w:eastAsia="Roboto" w:hAnsi="Roboto" w:cs="Roboto"/>
+                <w:i/>
+                <w:iCs/>
+                <w:color w:val="1D2125"/>
+                <w:sz w:val="24"/>
+                <w:szCs w:val="24"/>
+              </w:rPr>
+              <w:t xml:space="preserve"> </w:t>
+            </w:r>
+            <w:r>
+              <w:rPr>
+                <w:rFonts w:ascii="Roboto" w:eastAsia="Roboto" w:hAnsi="Roboto" w:cs="Roboto"/>
+                <w:i/>
+                <w:iCs/>
+                <w:color w:val="1D2125"/>
+                <w:sz w:val="24"/>
+                <w:szCs w:val="24"/>
+              </w:rPr>
+              <w:t>progress</w:t>
+            </w:r>
+            <w:r>
+              <w:rPr>
+                <w:rFonts w:ascii="Roboto" w:eastAsia="Roboto" w:hAnsi="Roboto" w:cs="Roboto"/>
+                <w:i/>
+                <w:iCs/>
+                <w:color w:val="1D2125"/>
+                <w:sz w:val="24"/>
+                <w:szCs w:val="24"/>
+              </w:rPr>
+              <w:t xml:space="preserve"> and </w:t>
+            </w:r>
+            <w:r>
+              <w:rPr>
+                <w:rFonts w:ascii="Roboto" w:eastAsia="Roboto" w:hAnsi="Roboto" w:cs="Roboto"/>
+                <w:i/>
+                <w:iCs/>
+                <w:color w:val="1D2125"/>
+                <w:sz w:val="24"/>
+                <w:szCs w:val="24"/>
+              </w:rPr>
+              <w:t>discover</w:t>
+            </w:r>
+            <w:r>
+              <w:rPr>
+                <w:rFonts w:ascii="Roboto" w:eastAsia="Roboto" w:hAnsi="Roboto" w:cs="Roboto"/>
+                <w:i/>
+                <w:iCs/>
+                <w:color w:val="1D2125"/>
+                <w:sz w:val="24"/>
+                <w:szCs w:val="24"/>
+              </w:rPr>
+              <w:t xml:space="preserve"> more content in their games.</w:t>
+            </w:r>
+          </w:p>
+        </w:tc>
+      </w:tr>
+      <w:tr>
+        <w:trPr>
+          <w:trHeight w:val="300"/>
+        </w:trPr>
+        <w:tc>
+          <w:tcPr>
+            <w:tcW w:w="9350" w:type="dxa"/>
+          </w:tcPr>
+          <w:p>
+            <w:pPr>
+              <w:rPr>
+                <w:rFonts w:ascii="Roboto" w:eastAsia="Roboto" w:hAnsi="Roboto" w:cs="Roboto"/>
+                <w:i/>
+                <w:iCs/>
+                <w:color w:val="1D2125"/>
+                <w:sz w:val="24"/>
+                <w:szCs w:val="24"/>
+                <w:lang w:val="en-US"/>
+              </w:rPr>
+            </w:pPr>
+            <w:r>
+              <w:rPr>
+                <w:rFonts w:ascii="Roboto" w:eastAsia="Roboto" w:hAnsi="Roboto" w:cs="Roboto"/>
+                <w:i/>
+                <w:iCs/>
+                <w:color w:val="1D2125"/>
+                <w:sz w:val="24"/>
+                <w:szCs w:val="24"/>
+                <w:lang w:val="en-US"/>
+              </w:rPr>
+              <w:t>Gamers need a way to access game catalogs and breakdowns to fulfill their thirst for game background context.</w:t>
+            </w:r>
+          </w:p>
+        </w:tc>
+      </w:tr>
+      <w:tr>
+        <w:trPr>
+          <w:trHeight w:val="300"/>
+        </w:trPr>
+        <w:tc>
+          <w:tcPr>
+            <w:tcW w:w="9350" w:type="dxa"/>
+          </w:tcPr>
+          <w:p>
+            <w:pPr>
+              <w:rPr>
+                <w:rFonts w:ascii="Roboto" w:eastAsia="Roboto" w:hAnsi="Roboto" w:cs="Roboto"/>
+                <w:i/>
+                <w:iCs/>
+                <w:color w:val="1D2125"/>
+                <w:sz w:val="24"/>
+                <w:szCs w:val="24"/>
+                <w:lang w:val="en-US"/>
+              </w:rPr>
+            </w:pPr>
+            <w:r>
+              <w:rPr>
+                <w:rFonts w:ascii="Roboto" w:eastAsia="Roboto" w:hAnsi="Roboto" w:cs="Roboto"/>
+                <w:i/>
+                <w:iCs/>
+                <w:color w:val="1D2125"/>
+                <w:sz w:val="24"/>
+                <w:szCs w:val="24"/>
+                <w:lang w:val="en-US"/>
+              </w:rPr>
+              <w:t>Gamers need a way to get character details for cosplaying purposes.</w:t>
+            </w:r>
+          </w:p>
+        </w:tc>
+      </w:tr>
+      <w:tr>
+        <w:trPr>
+          <w:trHeight w:val="300"/>
+        </w:trPr>
+        <w:tc>
+          <w:tcPr>
+            <w:tcW w:w="9350" w:type="dxa"/>
+          </w:tcPr>
+          <w:p>
+            <w:pPr>
+              <w:rPr>
+                <w:rFonts w:ascii="Roboto" w:eastAsia="Roboto" w:hAnsi="Roboto" w:cs="Roboto"/>
+                <w:i/>
+                <w:iCs/>
+                <w:color w:val="1D2125"/>
+                <w:sz w:val="24"/>
+                <w:szCs w:val="24"/>
+                <w:lang w:val="en-US"/>
+              </w:rPr>
+            </w:pPr>
+            <w:r>
+              <w:rPr>
+                <w:rFonts w:ascii="Roboto" w:eastAsia="Roboto" w:hAnsi="Roboto" w:cs="Roboto"/>
+                <w:i/>
+                <w:iCs/>
+                <w:color w:val="1D2125"/>
+                <w:sz w:val="24"/>
+                <w:szCs w:val="24"/>
+                <w:lang w:val="en-US"/>
+              </w:rPr>
+              <w:t>Gamers need an incentive system to ensure they come back to the site later for more content.</w:t>
+            </w:r>
+          </w:p>
+        </w:tc>
+      </w:tr>
+      <w:tr>
+        <w:trPr>
+          <w:trHeight w:val="300"/>
+        </w:trPr>
+        <w:tc>
+          <w:tcPr>
+            <w:tcW w:w="9350" w:type="dxa"/>
+          </w:tcPr>
+          <w:p>
+            <w:pPr>
+              <w:rPr>
+                <w:rFonts w:ascii="Roboto" w:eastAsia="Roboto" w:hAnsi="Roboto" w:cs="Roboto"/>
+                <w:i/>
+                <w:iCs/>
+                <w:color w:val="1D2125"/>
+                <w:sz w:val="24"/>
+                <w:szCs w:val="24"/>
+                <w:lang w:val="en-US"/>
+              </w:rPr>
+            </w:pPr>
+            <w:r>
+              <w:rPr>
+                <w:rFonts w:ascii="Roboto" w:eastAsia="Roboto" w:hAnsi="Roboto" w:cs="Roboto"/>
+                <w:i/>
+                <w:iCs/>
+                <w:color w:val="1D2125"/>
+                <w:sz w:val="24"/>
+                <w:szCs w:val="24"/>
+                <w:lang w:val="en-US"/>
+              </w:rPr>
+              <w:t>Gamers need a clean format to access the material at hand.</w:t>
             </w:r>
           </w:p>
         </w:tc>
@@ -2134,7 +3309,7 @@
         </w:trPr>
         <w:tc>
           <w:tcPr>
-            <w:tcW w:w="9360" w:type="dxa"/>
+            <w:tcW w:w="9350" w:type="dxa"/>
           </w:tcPr>
           <w:p>
             <w:pPr>
@@ -2194,183 +3369,297 @@
         </w:trPr>
         <w:tc>
           <w:tcPr>
-            <w:tcW w:w="9360" w:type="dxa"/>
-          </w:tcPr>
-          <w:p>
-            <w:pPr>
-              <w:rPr>
-                <w:rFonts w:ascii="Roboto" w:eastAsia="Roboto" w:hAnsi="Roboto" w:cs="Roboto"/>
-                <w:i/>
-                <w:iCs/>
-                <w:color w:val="1D2125"/>
-                <w:sz w:val="24"/>
-                <w:szCs w:val="24"/>
-                <w:lang w:val="en-US"/>
-              </w:rPr>
-            </w:pPr>
-            <w:r>
-              <w:rPr>
-                <w:rFonts w:ascii="Roboto" w:eastAsia="Roboto" w:hAnsi="Roboto" w:cs="Roboto"/>
-                <w:i/>
-                <w:iCs/>
-                <w:color w:val="1D2125"/>
-                <w:sz w:val="24"/>
-                <w:szCs w:val="24"/>
-                <w:lang w:val="en-US"/>
-              </w:rPr>
-              <w:t>Insert statement 1 here</w:t>
-            </w:r>
-          </w:p>
-        </w:tc>
-      </w:tr>
-      <w:tr>
-        <w:trPr>
-          <w:trHeight w:val="300"/>
-        </w:trPr>
-        <w:tc>
-          <w:tcPr>
-            <w:tcW w:w="9360" w:type="dxa"/>
-          </w:tcPr>
-          <w:p>
-            <w:pPr>
-              <w:rPr>
-                <w:rFonts w:ascii="Roboto" w:eastAsia="Roboto" w:hAnsi="Roboto" w:cs="Roboto"/>
-                <w:i/>
-                <w:iCs/>
-                <w:color w:val="1D2125"/>
-                <w:sz w:val="24"/>
-                <w:szCs w:val="24"/>
-                <w:lang w:val="en-US"/>
-              </w:rPr>
-            </w:pPr>
-            <w:r>
-              <w:rPr>
-                <w:rFonts w:ascii="Roboto" w:eastAsia="Roboto" w:hAnsi="Roboto" w:cs="Roboto"/>
-                <w:i/>
-                <w:iCs/>
-                <w:color w:val="1D2125"/>
-                <w:sz w:val="24"/>
-                <w:szCs w:val="24"/>
-                <w:lang w:val="en-US"/>
-              </w:rPr>
-              <w:t>Insert statement 2 here</w:t>
-            </w:r>
-          </w:p>
-        </w:tc>
-      </w:tr>
-      <w:tr>
-        <w:trPr>
-          <w:trHeight w:val="300"/>
-        </w:trPr>
-        <w:tc>
-          <w:tcPr>
-            <w:tcW w:w="9360" w:type="dxa"/>
-          </w:tcPr>
-          <w:p>
-            <w:pPr>
-              <w:rPr>
-                <w:rFonts w:ascii="Roboto" w:eastAsia="Roboto" w:hAnsi="Roboto" w:cs="Roboto"/>
-                <w:i/>
-                <w:iCs/>
-                <w:color w:val="1D2125"/>
-                <w:sz w:val="24"/>
-                <w:szCs w:val="24"/>
-                <w:lang w:val="en-US"/>
-              </w:rPr>
-            </w:pPr>
-            <w:r>
-              <w:rPr>
-                <w:rFonts w:ascii="Roboto" w:eastAsia="Roboto" w:hAnsi="Roboto" w:cs="Roboto"/>
-                <w:i/>
-                <w:iCs/>
-                <w:color w:val="1D2125"/>
-                <w:sz w:val="24"/>
-                <w:szCs w:val="24"/>
-                <w:lang w:val="en-US"/>
-              </w:rPr>
-              <w:t>Insert statement 3 here</w:t>
-            </w:r>
-          </w:p>
-        </w:tc>
-      </w:tr>
-      <w:tr>
-        <w:trPr>
-          <w:trHeight w:val="300"/>
-        </w:trPr>
-        <w:tc>
-          <w:tcPr>
-            <w:tcW w:w="9360" w:type="dxa"/>
-          </w:tcPr>
-          <w:p>
-            <w:pPr>
-              <w:rPr>
-                <w:rFonts w:ascii="Roboto" w:eastAsia="Roboto" w:hAnsi="Roboto" w:cs="Roboto"/>
-                <w:i/>
-                <w:iCs/>
-                <w:color w:val="1D2125"/>
-                <w:sz w:val="24"/>
-                <w:szCs w:val="24"/>
-                <w:lang w:val="en-US"/>
-              </w:rPr>
-            </w:pPr>
-            <w:r>
-              <w:rPr>
-                <w:rFonts w:ascii="Roboto" w:eastAsia="Roboto" w:hAnsi="Roboto" w:cs="Roboto"/>
-                <w:i/>
-                <w:iCs/>
-                <w:color w:val="1D2125"/>
-                <w:sz w:val="24"/>
-                <w:szCs w:val="24"/>
-                <w:lang w:val="en-US"/>
-              </w:rPr>
-              <w:t>Insert statement 4 here</w:t>
-            </w:r>
-          </w:p>
-        </w:tc>
-      </w:tr>
-      <w:tr>
-        <w:trPr>
-          <w:trHeight w:val="300"/>
-        </w:trPr>
-        <w:tc>
-          <w:tcPr>
-            <w:tcW w:w="9360" w:type="dxa"/>
-          </w:tcPr>
-          <w:p>
-            <w:pPr>
-              <w:rPr>
-                <w:rFonts w:ascii="Roboto" w:eastAsia="Roboto" w:hAnsi="Roboto" w:cs="Roboto"/>
-                <w:i/>
-                <w:iCs/>
-                <w:color w:val="1D2125"/>
-                <w:sz w:val="24"/>
-                <w:szCs w:val="24"/>
-                <w:lang w:val="en-US"/>
-              </w:rPr>
-            </w:pPr>
-            <w:r>
-              <w:rPr>
-                <w:rFonts w:ascii="Roboto" w:eastAsia="Roboto" w:hAnsi="Roboto" w:cs="Roboto"/>
-                <w:i/>
-                <w:iCs/>
-                <w:color w:val="1D2125"/>
-                <w:sz w:val="24"/>
-                <w:szCs w:val="24"/>
-                <w:lang w:val="en-US"/>
-              </w:rPr>
-              <w:t>Insert statement 5 here</w:t>
-            </w:r>
-            <w:r>
-              <w:rPr>
-                <w:rFonts w:ascii="Roboto" w:eastAsia="Roboto" w:hAnsi="Roboto" w:cs="Roboto"/>
-                <w:i/>
-                <w:iCs/>
-                <w:color w:val="1D2125"/>
-                <w:sz w:val="24"/>
-                <w:szCs w:val="24"/>
-                <w:lang w:val="en-US"/>
-              </w:rPr>
-              <w:t xml:space="preserve"> (add more rows if needed)</w:t>
+            <w:tcW w:w="9350" w:type="dxa"/>
+          </w:tcPr>
+          <w:p>
+            <w:pPr>
+              <w:rPr>
+                <w:rFonts w:ascii="Roboto" w:eastAsia="Roboto" w:hAnsi="Roboto" w:cs="Roboto"/>
+                <w:i/>
+                <w:iCs/>
+                <w:color w:val="1D2125"/>
+                <w:sz w:val="24"/>
+                <w:szCs w:val="24"/>
+                <w:lang w:val="en-US"/>
+              </w:rPr>
+            </w:pPr>
+            <w:r>
+              <w:rPr>
+                <w:rFonts w:ascii="Roboto" w:eastAsia="Roboto" w:hAnsi="Roboto" w:cs="Roboto"/>
+                <w:i/>
+                <w:iCs/>
+                <w:color w:val="1D2125"/>
+                <w:sz w:val="24"/>
+                <w:szCs w:val="24"/>
+                <w:lang w:val="en-US"/>
+              </w:rPr>
+              <w:t xml:space="preserve">A completionist needs easy to find step by step achievements and trophy guides </w:t>
+            </w:r>
+            <w:r>
+              <w:rPr>
+                <w:rFonts w:ascii="Roboto" w:eastAsia="Roboto" w:hAnsi="Roboto" w:cs="Roboto"/>
+                <w:i/>
+                <w:iCs/>
+                <w:color w:val="1D2125"/>
+                <w:sz w:val="24"/>
+                <w:szCs w:val="24"/>
+                <w:lang w:val="en-US"/>
+              </w:rPr>
+              <w:t>to</w:t>
+            </w:r>
+            <w:r>
+              <w:rPr>
+                <w:rFonts w:ascii="Roboto" w:eastAsia="Roboto" w:hAnsi="Roboto" w:cs="Roboto"/>
+                <w:i/>
+                <w:iCs/>
+                <w:color w:val="1D2125"/>
+                <w:sz w:val="24"/>
+                <w:szCs w:val="24"/>
+                <w:lang w:val="en-US"/>
+              </w:rPr>
+              <w:t xml:space="preserve"> 100 percent the video game and collect all the trophies.</w:t>
+            </w:r>
+          </w:p>
+        </w:tc>
+      </w:tr>
+      <w:tr>
+        <w:trPr>
+          <w:trHeight w:val="300"/>
+        </w:trPr>
+        <w:tc>
+          <w:tcPr>
+            <w:tcW w:w="9350" w:type="dxa"/>
+          </w:tcPr>
+          <w:p>
+            <w:pPr>
+              <w:rPr>
+                <w:rFonts w:ascii="Roboto" w:eastAsia="Roboto" w:hAnsi="Roboto" w:cs="Roboto"/>
+                <w:i/>
+                <w:iCs/>
+                <w:color w:val="1D2125"/>
+                <w:sz w:val="24"/>
+                <w:szCs w:val="24"/>
+                <w:lang w:val="en-US"/>
+              </w:rPr>
+            </w:pPr>
+            <w:r>
+              <w:rPr>
+                <w:rFonts w:ascii="Roboto" w:eastAsia="Roboto" w:hAnsi="Roboto" w:cs="Roboto"/>
+                <w:i/>
+                <w:iCs/>
+                <w:color w:val="1D2125"/>
+                <w:sz w:val="24"/>
+                <w:szCs w:val="24"/>
+                <w:lang w:val="en-US"/>
+              </w:rPr>
+              <w:t>Gamers need a way to access game catalogs and breakdowns to fulfill their thirst for game background context.</w:t>
+            </w:r>
+          </w:p>
+        </w:tc>
+      </w:tr>
+      <w:tr>
+        <w:trPr>
+          <w:trHeight w:val="300"/>
+        </w:trPr>
+        <w:tc>
+          <w:tcPr>
+            <w:tcW w:w="9350" w:type="dxa"/>
+          </w:tcPr>
+          <w:p>
+            <w:pPr>
+              <w:rPr>
+                <w:rFonts w:ascii="Roboto" w:eastAsia="Roboto" w:hAnsi="Roboto" w:cs="Roboto"/>
+                <w:i/>
+                <w:iCs/>
+                <w:color w:val="1D2125"/>
+                <w:sz w:val="24"/>
+                <w:szCs w:val="24"/>
+                <w:lang w:val="en-US"/>
+              </w:rPr>
+            </w:pPr>
+            <w:r>
+              <w:rPr>
+                <w:rFonts w:ascii="Roboto" w:eastAsia="Roboto" w:hAnsi="Roboto" w:cs="Roboto"/>
+                <w:i/>
+                <w:iCs/>
+                <w:color w:val="1D2125"/>
+                <w:sz w:val="24"/>
+                <w:szCs w:val="24"/>
+                <w:lang w:val="en-US"/>
+              </w:rPr>
+              <w:t xml:space="preserve">A social gamer needs the latest news on the video game industry </w:t>
+            </w:r>
+            <w:r>
+              <w:rPr>
+                <w:rFonts w:ascii="Roboto" w:eastAsia="Roboto" w:hAnsi="Roboto" w:cs="Roboto"/>
+                <w:i/>
+                <w:iCs/>
+                <w:color w:val="1D2125"/>
+                <w:sz w:val="24"/>
+                <w:szCs w:val="24"/>
+                <w:lang w:val="en-US"/>
+              </w:rPr>
+              <w:t>to</w:t>
+            </w:r>
+            <w:r>
+              <w:rPr>
+                <w:rFonts w:ascii="Roboto" w:eastAsia="Roboto" w:hAnsi="Roboto" w:cs="Roboto"/>
+                <w:i/>
+                <w:iCs/>
+                <w:color w:val="1D2125"/>
+                <w:sz w:val="24"/>
+                <w:szCs w:val="24"/>
+                <w:lang w:val="en-US"/>
+              </w:rPr>
+              <w:t xml:space="preserve"> stay updated on the latest trends in gaming and participate in online discussions.</w:t>
+            </w:r>
+          </w:p>
+        </w:tc>
+      </w:tr>
+      <w:tr>
+        <w:trPr>
+          <w:trHeight w:val="300"/>
+        </w:trPr>
+        <w:tc>
+          <w:tcPr>
+            <w:tcW w:w="9350" w:type="dxa"/>
+          </w:tcPr>
+          <w:p>
+            <w:pPr>
+              <w:rPr>
+                <w:rFonts w:ascii="Roboto" w:eastAsia="Roboto" w:hAnsi="Roboto" w:cs="Roboto"/>
+                <w:i/>
+                <w:iCs/>
+                <w:color w:val="1D2125"/>
+                <w:sz w:val="24"/>
+                <w:szCs w:val="24"/>
+                <w:lang w:val="en-US"/>
+              </w:rPr>
+            </w:pPr>
+            <w:r>
+              <w:rPr>
+                <w:rFonts w:ascii="Roboto" w:eastAsia="Roboto" w:hAnsi="Roboto" w:cs="Roboto"/>
+                <w:i/>
+                <w:iCs/>
+                <w:color w:val="1D2125"/>
+                <w:sz w:val="24"/>
+                <w:szCs w:val="24"/>
+                <w:lang w:val="en-US"/>
+              </w:rPr>
+              <w:t xml:space="preserve">A curious gamer needs gameplay breakdowns because they want to see the </w:t>
+            </w:r>
+            <w:r>
+              <w:rPr>
+                <w:rFonts w:ascii="Roboto" w:eastAsia="Roboto" w:hAnsi="Roboto" w:cs="Roboto"/>
+                <w:i/>
+                <w:iCs/>
+                <w:color w:val="1D2125"/>
+                <w:sz w:val="24"/>
+                <w:szCs w:val="24"/>
+                <w:lang w:val="en-US"/>
+              </w:rPr>
+              <w:t>game's</w:t>
+            </w:r>
+            <w:r>
+              <w:rPr>
+                <w:rFonts w:ascii="Roboto" w:eastAsia="Roboto" w:hAnsi="Roboto" w:cs="Roboto"/>
+                <w:i/>
+                <w:iCs/>
+                <w:color w:val="1D2125"/>
+                <w:sz w:val="24"/>
+                <w:szCs w:val="24"/>
+                <w:lang w:val="en-US"/>
+              </w:rPr>
+              <w:t xml:space="preserve"> mechanics and how they work.</w:t>
+            </w:r>
+          </w:p>
+        </w:tc>
+      </w:tr>
+      <w:tr>
+        <w:trPr>
+          <w:trHeight w:val="300"/>
+        </w:trPr>
+        <w:tc>
+          <w:tcPr>
+            <w:tcW w:w="9350" w:type="dxa"/>
+          </w:tcPr>
+          <w:p>
+            <w:pPr>
+              <w:rPr>
+                <w:rFonts w:ascii="Roboto" w:eastAsia="Roboto" w:hAnsi="Roboto" w:cs="Roboto"/>
+                <w:i/>
+                <w:iCs/>
+                <w:color w:val="1D2125"/>
+                <w:sz w:val="24"/>
+                <w:szCs w:val="24"/>
+                <w:lang w:val="en-US"/>
+              </w:rPr>
+            </w:pPr>
+            <w:r>
+              <w:rPr>
+                <w:rFonts w:ascii="Roboto" w:eastAsia="Roboto" w:hAnsi="Roboto" w:cs="Roboto"/>
+                <w:i/>
+                <w:iCs/>
+                <w:color w:val="1D2125"/>
+                <w:sz w:val="24"/>
+                <w:szCs w:val="24"/>
+              </w:rPr>
+              <w:t xml:space="preserve">Gamers need a way to easily find gameplay tips and side-quests because they want to help </w:t>
+            </w:r>
+            <w:r>
+              <w:rPr>
+                <w:rFonts w:ascii="Roboto" w:eastAsia="Roboto" w:hAnsi="Roboto" w:cs="Roboto"/>
+                <w:i/>
+                <w:iCs/>
+                <w:color w:val="1D2125"/>
+                <w:sz w:val="24"/>
+                <w:szCs w:val="24"/>
+              </w:rPr>
+              <w:t>progress</w:t>
+            </w:r>
+            <w:r>
+              <w:rPr>
+                <w:rFonts w:ascii="Roboto" w:eastAsia="Roboto" w:hAnsi="Roboto" w:cs="Roboto"/>
+                <w:i/>
+                <w:iCs/>
+                <w:color w:val="1D2125"/>
+                <w:sz w:val="24"/>
+                <w:szCs w:val="24"/>
+              </w:rPr>
+              <w:t xml:space="preserve"> and </w:t>
+            </w:r>
+            <w:r>
+              <w:rPr>
+                <w:rFonts w:ascii="Roboto" w:eastAsia="Roboto" w:hAnsi="Roboto" w:cs="Roboto"/>
+                <w:i/>
+                <w:iCs/>
+                <w:color w:val="1D2125"/>
+                <w:sz w:val="24"/>
+                <w:szCs w:val="24"/>
+              </w:rPr>
+              <w:t>discover</w:t>
+            </w:r>
+            <w:r>
+              <w:rPr>
+                <w:rFonts w:ascii="Roboto" w:eastAsia="Roboto" w:hAnsi="Roboto" w:cs="Roboto"/>
+                <w:i/>
+                <w:iCs/>
+                <w:color w:val="1D2125"/>
+                <w:sz w:val="24"/>
+                <w:szCs w:val="24"/>
+              </w:rPr>
+              <w:t xml:space="preserve"> more content in their games.</w:t>
+            </w:r>
+            <w:r>
+              <w:rPr>
+                <w:rFonts w:ascii="Roboto" w:eastAsia="Roboto" w:hAnsi="Roboto" w:cs="Roboto"/>
+                <w:i/>
+                <w:iCs/>
+                <w:color w:val="1D2125"/>
+                <w:sz w:val="24"/>
+                <w:szCs w:val="24"/>
+              </w:rPr>
+              <w:t xml:space="preserve"> Better format.</w:t>
             </w:r>
           </w:p>
         </w:tc>
@@ -2434,7 +3723,95 @@
                 <w:iCs/>
                 <w:lang w:val="en-US"/>
               </w:rPr>
-              <w:t>Insert the summary here</w:t>
+              <w:t xml:space="preserve">The questions are very effective </w:t>
+            </w:r>
+            <w:r>
+              <w:rPr>
+                <w:i/>
+                <w:iCs/>
+                <w:lang w:val="en-US"/>
+              </w:rPr>
+              <w:t>because they identify user demographics and reveal exactly which types of games they play and what types</w:t>
+            </w:r>
+            <w:r>
+              <w:rPr>
+                <w:i/>
+                <w:iCs/>
+                <w:lang w:val="en-US"/>
+              </w:rPr>
+              <w:t xml:space="preserve"> of </w:t>
+            </w:r>
+            <w:r>
+              <w:rPr>
+                <w:i/>
+                <w:iCs/>
+                <w:lang w:val="en-US"/>
+              </w:rPr>
+              <w:t>gamers</w:t>
+            </w:r>
+            <w:r>
+              <w:rPr>
+                <w:i/>
+                <w:iCs/>
+                <w:lang w:val="en-US"/>
+              </w:rPr>
+              <w:t xml:space="preserve"> they are. We chose the questions to </w:t>
+            </w:r>
+            <w:r>
+              <w:rPr>
+                <w:i/>
+                <w:iCs/>
+                <w:lang w:val="en-US"/>
+              </w:rPr>
+              <w:t>break down</w:t>
+            </w:r>
+            <w:r>
+              <w:rPr>
+                <w:i/>
+                <w:iCs/>
+                <w:lang w:val="en-US"/>
+              </w:rPr>
+              <w:t xml:space="preserve"> if our audience </w:t>
+            </w:r>
+            <w:r>
+              <w:rPr>
+                <w:i/>
+                <w:iCs/>
+                <w:lang w:val="en-US"/>
+              </w:rPr>
+              <w:t>is</w:t>
+            </w:r>
+            <w:r>
+              <w:rPr>
+                <w:i/>
+                <w:iCs/>
+                <w:lang w:val="en-US"/>
+              </w:rPr>
+              <w:t xml:space="preserve"> people who seek to complete games, unwind</w:t>
+            </w:r>
+            <w:r>
+              <w:rPr>
+                <w:i/>
+                <w:iCs/>
+                <w:lang w:val="en-US"/>
+              </w:rPr>
+              <w:t>,</w:t>
+            </w:r>
+            <w:r>
+              <w:rPr>
+                <w:i/>
+                <w:iCs/>
+                <w:lang w:val="en-US"/>
+              </w:rPr>
+              <w:t xml:space="preserve"> or just play with </w:t>
+            </w:r>
+            <w:r>
+              <w:rPr>
+                <w:i/>
+                <w:iCs/>
+                <w:lang w:val="en-US"/>
+              </w:rPr>
+              <w:t>others. The responses reveal exactly what the users need/want in a blogging webpage.</w:t>
             </w:r>
           </w:p>
         </w:tc>
@@ -2506,7 +3883,7 @@
                 <w:szCs w:val="24"/>
                 <w:lang w:val="en-US"/>
               </w:rPr>
-              <w:t>Member 1 User Persona</w:t>
+              <w:t>Robert Hicks Jr -</w:t>
             </w:r>
             <w:r>
               <w:rPr>
@@ -2518,81 +3895,9 @@
                 <w:szCs w:val="24"/>
                 <w:lang w:val="en-US"/>
               </w:rPr>
-              <w:t xml:space="preserve">  </w:t>
-            </w:r>
-          </w:p>
-        </w:tc>
-      </w:tr>
-      <w:tr>
-        <w:trPr>
-          <w:trHeight w:val="300"/>
-        </w:trPr>
-        <w:tc>
-          <w:tcPr>
-            <w:tcW w:w="9360" w:type="dxa"/>
-          </w:tcPr>
-          <w:p>
-            <w:pPr>
-              <w:rPr>
-                <w:rFonts w:ascii="Roboto" w:eastAsia="Roboto" w:hAnsi="Roboto" w:cs="Roboto"/>
-                <w:i/>
-                <w:iCs/>
-                <w:color w:val="1D2125"/>
-                <w:sz w:val="24"/>
-                <w:szCs w:val="24"/>
-                <w:lang w:val="en-US"/>
-              </w:rPr>
-            </w:pPr>
-            <w:r>
-              <w:rPr>
-                <w:rFonts w:ascii="Roboto" w:eastAsia="Roboto" w:hAnsi="Roboto" w:cs="Roboto"/>
-                <w:i/>
-                <w:iCs/>
-                <w:color w:val="1D2125"/>
-                <w:sz w:val="24"/>
-                <w:szCs w:val="24"/>
-                <w:lang w:val="en-US"/>
-              </w:rPr>
-              <w:t xml:space="preserve">Insert </w:t>
-            </w:r>
-            <w:r>
-              <w:rPr>
-                <w:rFonts w:ascii="Roboto" w:eastAsia="Roboto" w:hAnsi="Roboto" w:cs="Roboto"/>
-                <w:i/>
-                <w:iCs/>
-                <w:color w:val="1D2125"/>
-                <w:sz w:val="24"/>
-                <w:szCs w:val="24"/>
-                <w:lang w:val="en-US"/>
-              </w:rPr>
-              <w:t>user persona</w:t>
-            </w:r>
-            <w:r>
-              <w:rPr>
-                <w:rFonts w:ascii="Roboto" w:eastAsia="Roboto" w:hAnsi="Roboto" w:cs="Roboto"/>
-                <w:i/>
-                <w:iCs/>
-                <w:color w:val="1D2125"/>
-                <w:sz w:val="24"/>
-                <w:szCs w:val="24"/>
-                <w:lang w:val="en-US"/>
-              </w:rPr>
-              <w:t xml:space="preserve"> here</w:t>
-            </w:r>
-          </w:p>
-        </w:tc>
-      </w:tr>
-      <w:tr>
-        <w:trPr>
-          <w:trHeight w:val="300"/>
-        </w:trPr>
-        <w:tc>
-          <w:tcPr>
-            <w:tcW w:w="9360" w:type="dxa"/>
-          </w:tcPr>
-          <w:p>
-            <w:pPr>
-              <w:jc w:val="center"/>
+              <w:t xml:space="preserve"> User Persona</w:t>
+            </w:r>
+            <w:r>
               <w:rPr>
                 <w:rFonts w:ascii="Roboto" w:eastAsia="Roboto" w:hAnsi="Roboto" w:cs="Roboto"/>
                 <w:b/>
@@ -2602,8 +3907,84 @@
                 <w:szCs w:val="24"/>
                 <w:lang w:val="en-US"/>
               </w:rPr>
-            </w:pPr>
-            <w:r>
+              <w:t xml:space="preserve">  </w:t>
+            </w:r>
+          </w:p>
+        </w:tc>
+      </w:tr>
+      <w:tr>
+        <w:trPr>
+          <w:trHeight w:val="300"/>
+        </w:trPr>
+        <w:tc>
+          <w:tcPr>
+            <w:tcW w:w="9360" w:type="dxa"/>
+          </w:tcPr>
+          <w:p>
+            <w:pPr>
+              <w:rPr>
+                <w:rFonts w:ascii="Roboto" w:eastAsia="Roboto" w:hAnsi="Roboto" w:cs="Roboto"/>
+                <w:i/>
+                <w:iCs/>
+                <w:color w:val="1D2125"/>
+                <w:sz w:val="24"/>
+                <w:szCs w:val="24"/>
+                <w:lang w:val="en-US"/>
+              </w:rPr>
+            </w:pPr>
+            <w:hyperlink r:id="rId7" w:history="1">
+              <w:r>
+                <w:rPr>
+                  <w:rStyle w:val="Hyperlink"/>
+                  <w:rFonts w:ascii="Roboto" w:eastAsia="Roboto" w:hAnsi="Roboto" w:cs="Roboto"/>
+                  <w:i/>
+                  <w:iCs/>
+                  <w:sz w:val="24"/>
+                  <w:szCs w:val="24"/>
+                  <w:lang w:val="en-US"/>
+                </w:rPr>
+                <w:t>https://www.canva.com/design/DAHA107R9Og/MVUncoyxD9swDtL3pWVyvQ/edit</w:t>
+              </w:r>
+            </w:hyperlink>
+          </w:p>
+          <w:p>
+            <w:pPr>
+              <w:rPr>
+                <w:rFonts w:ascii="Roboto" w:eastAsia="Roboto" w:hAnsi="Roboto" w:cs="Roboto"/>
+                <w:i/>
+                <w:iCs/>
+                <w:color w:val="1D2125"/>
+                <w:sz w:val="24"/>
+                <w:szCs w:val="24"/>
+                <w:lang w:val="en-US"/>
+              </w:rPr>
+            </w:pPr>
+            <w:r>
+              <w:rPr>
+                <w:rFonts w:ascii="Roboto" w:eastAsia="Roboto" w:hAnsi="Roboto" w:cs="Roboto"/>
+                <w:i/>
+                <w:iCs/>
+                <w:color w:val="1D2125"/>
+                <w:sz w:val="24"/>
+                <w:szCs w:val="24"/>
+                <w:lang w:val="en-US"/>
+              </w:rPr>
+              <w:t xml:space="preserve">Dakari Parker </w:t>
+            </w:r>
+          </w:p>
+        </w:tc>
+      </w:tr>
+      <w:tr>
+        <w:trPr>
+          <w:trHeight w:val="300"/>
+        </w:trPr>
+        <w:tc>
+          <w:tcPr>
+            <w:tcW w:w="9360" w:type="dxa"/>
+          </w:tcPr>
+          <w:p>
+            <w:pPr>
+              <w:jc w:val="center"/>
               <w:rPr>
                 <w:rFonts w:ascii="Roboto" w:eastAsia="Roboto" w:hAnsi="Roboto" w:cs="Roboto"/>
                 <w:b/>
@@ -2613,8 +3994,7 @@
                 <w:szCs w:val="24"/>
                 <w:lang w:val="en-US"/>
               </w:rPr>
-              <w:t xml:space="preserve">Member </w:t>
-            </w:r>
+            </w:pPr>
             <w:r>
               <w:rPr>
                 <w:rFonts w:ascii="Roboto" w:eastAsia="Roboto" w:hAnsi="Roboto" w:cs="Roboto"/>
@@ -2625,7 +4005,7 @@
                 <w:szCs w:val="24"/>
                 <w:lang w:val="en-US"/>
               </w:rPr>
-              <w:t>2</w:t>
+              <w:t>Jermaine Jackson -</w:t>
             </w:r>
             <w:r>
               <w:rPr>
@@ -2860,7 +4240,7 @@
                 <w:szCs w:val="24"/>
                 <w:lang w:val="en-US"/>
               </w:rPr>
-              <w:t xml:space="preserve">Member 1 User </w:t>
+              <w:t>Robert Hicks Jr -</w:t>
             </w:r>
             <w:r>
               <w:rPr>
@@ -2872,7 +4252,7 @@
                 <w:szCs w:val="24"/>
                 <w:lang w:val="en-US"/>
               </w:rPr>
-              <w:t>Flow</w:t>
+              <w:t xml:space="preserve"> User </w:t>
             </w:r>
             <w:r>
               <w:rPr>
@@ -2884,92 +4264,9 @@
                 <w:szCs w:val="24"/>
                 <w:lang w:val="en-US"/>
               </w:rPr>
-              <w:t xml:space="preserve">  </w:t>
-            </w:r>
-          </w:p>
-        </w:tc>
-      </w:tr>
-      <w:tr>
-        <w:trPr>
-          <w:trHeight w:val="300"/>
-        </w:trPr>
-        <w:tc>
-          <w:tcPr>
-            <w:tcW w:w="9360" w:type="dxa"/>
-          </w:tcPr>
-          <w:p>
-            <w:pPr>
-              <w:rPr>
-                <w:rFonts w:ascii="Roboto" w:eastAsia="Roboto" w:hAnsi="Roboto" w:cs="Roboto"/>
-                <w:i/>
-                <w:iCs/>
-                <w:color w:val="1D2125"/>
-                <w:sz w:val="24"/>
-                <w:szCs w:val="24"/>
-                <w:lang w:val="en-US"/>
-              </w:rPr>
-            </w:pPr>
-            <w:r>
-              <w:rPr>
-                <w:rFonts w:ascii="Roboto" w:eastAsia="Roboto" w:hAnsi="Roboto" w:cs="Roboto"/>
-                <w:i/>
-                <w:iCs/>
-                <w:color w:val="1D2125"/>
-                <w:sz w:val="24"/>
-                <w:szCs w:val="24"/>
-                <w:lang w:val="en-US"/>
-              </w:rPr>
-              <w:t>Mention the User Need statement the flow is for here</w:t>
-            </w:r>
-          </w:p>
-        </w:tc>
-      </w:tr>
-      <w:tr>
-        <w:trPr>
-          <w:trHeight w:val="300"/>
-        </w:trPr>
-        <w:tc>
-          <w:tcPr>
-            <w:tcW w:w="9360" w:type="dxa"/>
-          </w:tcPr>
-          <w:p>
-            <w:pPr>
-              <w:rPr>
-                <w:rFonts w:ascii="Roboto" w:eastAsia="Roboto" w:hAnsi="Roboto" w:cs="Roboto"/>
-                <w:i/>
-                <w:iCs/>
-                <w:color w:val="1D2125"/>
-                <w:sz w:val="24"/>
-                <w:szCs w:val="24"/>
-                <w:lang w:val="en-US"/>
-              </w:rPr>
-            </w:pPr>
-            <w:r>
-              <w:rPr>
-                <w:rFonts w:ascii="Roboto" w:eastAsia="Roboto" w:hAnsi="Roboto" w:cs="Roboto"/>
-                <w:i/>
-                <w:iCs/>
-                <w:color w:val="1D2125"/>
-                <w:sz w:val="24"/>
-                <w:szCs w:val="24"/>
-                <w:lang w:val="en-US"/>
-              </w:rPr>
-              <w:t>Insert the User flow diagram here</w:t>
-            </w:r>
-          </w:p>
-        </w:tc>
-      </w:tr>
-      <w:tr>
-        <w:trPr>
-          <w:trHeight w:val="300"/>
-        </w:trPr>
-        <w:tc>
-          <w:tcPr>
-            <w:tcW w:w="9360" w:type="dxa"/>
-          </w:tcPr>
-          <w:p>
-            <w:pPr>
-              <w:jc w:val="center"/>
+              <w:t>Flow</w:t>
+            </w:r>
+            <w:r>
               <w:rPr>
                 <w:rFonts w:ascii="Roboto" w:eastAsia="Roboto" w:hAnsi="Roboto" w:cs="Roboto"/>
                 <w:b/>
@@ -2979,8 +4276,154 @@
                 <w:szCs w:val="24"/>
                 <w:lang w:val="en-US"/>
               </w:rPr>
-            </w:pPr>
-            <w:r>
+              <w:t xml:space="preserve">  </w:t>
+            </w:r>
+          </w:p>
+        </w:tc>
+      </w:tr>
+      <w:tr>
+        <w:trPr>
+          <w:trHeight w:val="300"/>
+        </w:trPr>
+        <w:tc>
+          <w:tcPr>
+            <w:tcW w:w="9360" w:type="dxa"/>
+          </w:tcPr>
+          <w:p>
+            <w:pPr>
+              <w:rPr>
+                <w:rFonts w:ascii="Roboto" w:eastAsia="Roboto" w:hAnsi="Roboto" w:cs="Roboto"/>
+                <w:i/>
+                <w:iCs/>
+                <w:color w:val="1D2125"/>
+                <w:sz w:val="24"/>
+                <w:szCs w:val="24"/>
+                <w:lang w:val="en-US"/>
+              </w:rPr>
+            </w:pPr>
+            <w:r>
+              <w:rPr>
+                <w:rFonts w:ascii="Roboto" w:eastAsia="Roboto" w:hAnsi="Roboto" w:cs="Roboto"/>
+                <w:i/>
+                <w:iCs/>
+                <w:color w:val="1D2125"/>
+                <w:sz w:val="24"/>
+                <w:szCs w:val="24"/>
+                <w:lang w:val="en-US"/>
+              </w:rPr>
+              <w:t>Site Navigation (Formatting)</w:t>
+            </w:r>
+          </w:p>
+        </w:tc>
+      </w:tr>
+      <w:tr>
+        <w:trPr>
+          <w:trHeight w:val="300"/>
+        </w:trPr>
+        <w:tc>
+          <w:tcPr>
+            <w:tcW w:w="9360" w:type="dxa"/>
+          </w:tcPr>
+          <w:p>
+            <w:pPr>
+              <w:rPr>
+                <w:rFonts w:ascii="Roboto" w:eastAsia="Roboto" w:hAnsi="Roboto" w:cs="Roboto"/>
+                <w:i/>
+                <w:iCs/>
+                <w:color w:val="1D2125"/>
+                <w:sz w:val="24"/>
+                <w:szCs w:val="24"/>
+                <w:lang w:val="en-US"/>
+              </w:rPr>
+            </w:pPr>
+            <w:hyperlink r:id="rId8" w:history="1">
+              <w:r>
+                <w:rPr>
+                  <w:rStyle w:val="Hyperlink"/>
+                  <w:rFonts w:ascii="Roboto" w:eastAsia="Roboto" w:hAnsi="Roboto" w:cs="Roboto"/>
+                  <w:i/>
+                  <w:iCs/>
+                  <w:sz w:val="24"/>
+                  <w:szCs w:val="24"/>
+                  <w:lang w:val="en-US"/>
+                </w:rPr>
+                <w:t>https://app.creately.com/d/MkGPAJKy9hX/edit</w:t>
+              </w:r>
+            </w:hyperlink>
+          </w:p>
+          <w:p>
+            <w:pPr>
+              <w:rPr>
+                <w:rFonts w:ascii="Roboto" w:eastAsia="Roboto" w:hAnsi="Roboto" w:cs="Roboto"/>
+                <w:i/>
+                <w:iCs/>
+                <w:color w:val="1D2125"/>
+                <w:sz w:val="24"/>
+                <w:szCs w:val="24"/>
+                <w:lang w:val="en-US"/>
+              </w:rPr>
+            </w:pPr>
+            <w:r>
+              <w:rPr>
+                <w:rFonts w:ascii="Roboto" w:eastAsia="Roboto" w:hAnsi="Roboto" w:cs="Roboto"/>
+                <w:i/>
+                <w:iCs/>
+                <w:color w:val="1D2125"/>
+                <w:sz w:val="24"/>
+                <w:szCs w:val="24"/>
+                <w:lang w:val="en-US"/>
+              </w:rPr>
+              <w:lastRenderedPageBreak/>
+              <w:drawing>
+                <wp:inline distT="0" distB="0" distL="0" distR="0" wp14:anchorId="264FF377" wp14:editId="643BEB0E">
+                  <wp:extent cx="5515745" cy="8402223"/>
+                  <wp:effectExtent l="0" t="0" r="8890" b="0"/>
+                  <wp:docPr id="1129982262" name="Picture 1"/>
+                  <wp:cNvGraphicFramePr>
+                    <a:graphicFrameLocks xmlns:a="http://schemas.openxmlformats.org/drawingml/2006/main" noChangeAspect="1"/>
+                  </wp:cNvGraphicFramePr>
+                  <a:graphic xmlns:a="http://schemas.openxmlformats.org/drawingml/2006/main">
+                    <a:graphicData uri="http://schemas.openxmlformats.org/drawingml/2006/picture">
+                      <pic:pic xmlns:pic="http://schemas.openxmlformats.org/drawingml/2006/picture">
+                        <pic:nvPicPr>
+                          <pic:cNvPr id="1129982262" name=""/>
+                          <pic:cNvPicPr/>
+                        </pic:nvPicPr>
+                        <pic:blipFill>
+                          <a:blip r:embed="rId9"/>
+                          <a:stretch>
+                            <a:fillRect/>
+                          </a:stretch>
+                        </pic:blipFill>
+                        <pic:spPr>
+                          <a:xfrm>
+                            <a:off x="0" y="0"/>
+                            <a:ext cx="5515745" cy="8402223"/>
+                          </a:xfrm>
+                          <a:prstGeom prst="rect">
+                            <a:avLst/>
+                          </a:prstGeom>
+                        </pic:spPr>
+                      </pic:pic>
+                    </a:graphicData>
+                  </a:graphic>
+                </wp:inline>
+              </w:drawing>
+            </w:r>
+          </w:p>
+        </w:tc>
+      </w:tr>
+      <w:tr>
+        <w:trPr>
+          <w:trHeight w:val="300"/>
+        </w:trPr>
+        <w:tc>
+          <w:tcPr>
+            <w:tcW w:w="9360" w:type="dxa"/>
+          </w:tcPr>
+          <w:p>
+            <w:pPr>
+              <w:jc w:val="center"/>
               <w:rPr>
                 <w:rFonts w:ascii="Roboto" w:eastAsia="Roboto" w:hAnsi="Roboto" w:cs="Roboto"/>
                 <w:b/>
@@ -2990,8 +4433,7 @@
                 <w:szCs w:val="24"/>
                 <w:lang w:val="en-US"/>
               </w:rPr>
-              <w:t xml:space="preserve">Member 2 User </w:t>
-            </w:r>
+            </w:pPr>
             <w:r>
               <w:rPr>
                 <w:rFonts w:ascii="Roboto" w:eastAsia="Roboto" w:hAnsi="Roboto" w:cs="Roboto"/>
@@ -3002,7 +4444,8 @@
                 <w:szCs w:val="24"/>
                 <w:lang w:val="en-US"/>
               </w:rPr>
-              <w:t>Flow</w:t>
+              <w:lastRenderedPageBreak/>
+              <w:t>Jermaine Jackson -</w:t>
             </w:r>
             <w:r>
               <w:rPr>
@@ -3014,6 +4457,30 @@
                 <w:szCs w:val="24"/>
                 <w:lang w:val="en-US"/>
               </w:rPr>
+              <w:t xml:space="preserve"> User </w:t>
+            </w:r>
+            <w:r>
+              <w:rPr>
+                <w:rFonts w:ascii="Roboto" w:eastAsia="Roboto" w:hAnsi="Roboto" w:cs="Roboto"/>
+                <w:b/>
+                <w:bCs/>
+                <w:color w:val="1D2125"/>
+                <w:sz w:val="24"/>
+                <w:szCs w:val="24"/>
+                <w:lang w:val="en-US"/>
+              </w:rPr>
+              <w:t>Flow</w:t>
+            </w:r>
+            <w:r>
+              <w:rPr>
+                <w:rFonts w:ascii="Roboto" w:eastAsia="Roboto" w:hAnsi="Roboto" w:cs="Roboto"/>
+                <w:b/>
+                <w:bCs/>
+                <w:color w:val="1D2125"/>
+                <w:sz w:val="24"/>
+                <w:szCs w:val="24"/>
+                <w:lang w:val="en-US"/>
+              </w:rPr>
               <w:t xml:space="preserve">  </w:t>
             </w:r>
           </w:p>
@@ -3049,7 +4516,6 @@
                 <w:szCs w:val="24"/>
                 <w:lang w:val="en-US"/>
               </w:rPr>
-              <w:lastRenderedPageBreak/>
               <w:t>Mention the User Need statement the flow is for here</w:t>
             </w:r>
           </w:p>
@@ -4593,7 +6059,6 @@
   <w:style w:type="character" w:default="1" w:styleId="DefaultParagraphFont">
     <w:name w:val="Default Paragraph Font"/>
     <w:uiPriority w:val="1"/>
-    <w:semiHidden/>
     <w:unhideWhenUsed/>
   </w:style>
   <w:style w:type="table" w:default="1" w:styleId="TableNormal">
@@ -4690,6 +6155,18 @@
         <w:insideV w:val="single" w:sz="4" w:space="0" w:color="000000" w:themeColor="text1"/>
       </w:tblBorders>
     </w:tblPr>
+  </w:style>
+  <w:style w:type="character" w:styleId="UnresolvedMention">
+    <w:name w:val="Unresolved Mention"/>
+    <w:basedOn w:val="DefaultParagraphFont"/>
+    <w:uiPriority w:val="99"/>
+    <w:semiHidden/>
+    <w:unhideWhenUsed/>
+    <w:rsid w:val="008970F9"/>
+    <w:rPr>
+      <w:color w:val="605E5C"/>
+      <w:shd w:val="clear" w:color="auto" w:fill="E1DFDD"/>
+    </w:rPr>
   </w:style>
 </w:styles>
 </file>

</xml_diff>

<commit_message>
Added my user persona to the document
</commit_message>
<xml_diff>
--- a/documents/research_design.docx
+++ b/documents/research_design.docx
@@ -942,33 +942,7 @@
                 <w:szCs w:val="24"/>
                 <w:lang w:val="en-US"/>
               </w:rPr>
-              <w:t xml:space="preserve">Do you mainly play older </w:t>
-            </w:r>
-            <w:proofErr w:type="gramStart"/>
-            <w:r>
-              <w:rPr>
-                <w:rFonts w:ascii="Roboto" w:eastAsia="Roboto" w:hAnsi="Roboto" w:cs="Roboto"/>
-                <w:i/>
-                <w:iCs/>
-                <w:color w:val="1D2125"/>
-                <w:sz w:val="24"/>
-                <w:szCs w:val="24"/>
-                <w:lang w:val="en-US"/>
-              </w:rPr>
-              <w:t>games(</w:t>
-            </w:r>
-            <w:proofErr w:type="gramEnd"/>
-            <w:r>
-              <w:rPr>
-                <w:rFonts w:ascii="Roboto" w:eastAsia="Roboto" w:hAnsi="Roboto" w:cs="Roboto"/>
-                <w:i/>
-                <w:iCs/>
-                <w:color w:val="1D2125"/>
-                <w:sz w:val="24"/>
-                <w:szCs w:val="24"/>
-                <w:lang w:val="en-US"/>
-              </w:rPr>
-              <w:t>5 or more years old) or newly released games?</w:t>
+              <w:t>Do you mainly play older games(5 or more years old) or newly released games?</w:t>
             </w:r>
           </w:p>
         </w:tc>
@@ -1300,33 +1274,7 @@
                 <w:szCs w:val="24"/>
                 <w:lang w:val="en-US"/>
               </w:rPr>
-              <w:t xml:space="preserve">What type of features </w:t>
-            </w:r>
-            <w:proofErr w:type="gramStart"/>
-            <w:r>
-              <w:rPr>
-                <w:rFonts w:ascii="Roboto" w:eastAsia="Roboto" w:hAnsi="Roboto" w:cs="Roboto"/>
-                <w:i/>
-                <w:iCs/>
-                <w:color w:val="1D2125"/>
-                <w:sz w:val="24"/>
-                <w:szCs w:val="24"/>
-                <w:lang w:val="en-US"/>
-              </w:rPr>
-              <w:t>make</w:t>
-            </w:r>
-            <w:proofErr w:type="gramEnd"/>
-            <w:r>
-              <w:rPr>
-                <w:rFonts w:ascii="Roboto" w:eastAsia="Roboto" w:hAnsi="Roboto" w:cs="Roboto"/>
-                <w:i/>
-                <w:iCs/>
-                <w:color w:val="1D2125"/>
-                <w:sz w:val="24"/>
-                <w:szCs w:val="24"/>
-                <w:lang w:val="en-US"/>
-              </w:rPr>
-              <w:t xml:space="preserve"> a gaming site more trustworthy?</w:t>
+              <w:t>What type of features make a gaming site more trustworthy?</w:t>
             </w:r>
           </w:p>
         </w:tc>
@@ -1516,17 +1464,6 @@
                 <w:lang w:val="en-US"/>
               </w:rPr>
               <w:tab/>
-            </w:r>
-            <w:r>
-              <w:rPr>
-                <w:rFonts w:ascii="Roboto" w:eastAsia="Roboto" w:hAnsi="Roboto" w:cs="Roboto"/>
-                <w:i/>
-                <w:iCs/>
-                <w:color w:val="1D2125"/>
-                <w:sz w:val="24"/>
-                <w:szCs w:val="24"/>
-                <w:lang w:val="en-US"/>
-              </w:rPr>
               <w:t>Interview 1: 16</w:t>
             </w:r>
           </w:p>
@@ -1682,33 +1619,7 @@
                 <w:szCs w:val="24"/>
                 <w:lang w:val="en-US"/>
               </w:rPr>
-              <w:t xml:space="preserve">A completionist needs easy to find step by step achievements and trophy guides </w:t>
-            </w:r>
-            <w:proofErr w:type="gramStart"/>
-            <w:r>
-              <w:rPr>
-                <w:rFonts w:ascii="Roboto" w:eastAsia="Roboto" w:hAnsi="Roboto" w:cs="Roboto"/>
-                <w:i/>
-                <w:iCs/>
-                <w:color w:val="1D2125"/>
-                <w:sz w:val="24"/>
-                <w:szCs w:val="24"/>
-                <w:lang w:val="en-US"/>
-              </w:rPr>
-              <w:t>in order to</w:t>
-            </w:r>
-            <w:proofErr w:type="gramEnd"/>
-            <w:r>
-              <w:rPr>
-                <w:rFonts w:ascii="Roboto" w:eastAsia="Roboto" w:hAnsi="Roboto" w:cs="Roboto"/>
-                <w:i/>
-                <w:iCs/>
-                <w:color w:val="1D2125"/>
-                <w:sz w:val="24"/>
-                <w:szCs w:val="24"/>
-                <w:lang w:val="en-US"/>
-              </w:rPr>
-              <w:t xml:space="preserve"> 100 percent the video game and collect all the trophies.</w:t>
+              <w:t>A completionist needs easy to find step by step achievements and trophy guides in order to 100 percent the video game and collect all the trophies.</w:t>
             </w:r>
           </w:p>
         </w:tc>
@@ -1744,33 +1655,7 @@
                 <w:szCs w:val="24"/>
                 <w:lang w:val="en-US"/>
               </w:rPr>
-              <w:t xml:space="preserve">A hesitant gamer needs game reviews </w:t>
-            </w:r>
-            <w:proofErr w:type="gramStart"/>
-            <w:r>
-              <w:rPr>
-                <w:rFonts w:ascii="Roboto" w:eastAsia="Roboto" w:hAnsi="Roboto" w:cs="Roboto"/>
-                <w:i/>
-                <w:iCs/>
-                <w:color w:val="1D2125"/>
-                <w:sz w:val="24"/>
-                <w:szCs w:val="24"/>
-                <w:lang w:val="en-US"/>
-              </w:rPr>
-              <w:t>in order to</w:t>
-            </w:r>
-            <w:proofErr w:type="gramEnd"/>
-            <w:r>
-              <w:rPr>
-                <w:rFonts w:ascii="Roboto" w:eastAsia="Roboto" w:hAnsi="Roboto" w:cs="Roboto"/>
-                <w:i/>
-                <w:iCs/>
-                <w:color w:val="1D2125"/>
-                <w:sz w:val="24"/>
-                <w:szCs w:val="24"/>
-                <w:lang w:val="en-US"/>
-              </w:rPr>
-              <w:t xml:space="preserve"> know what games match their personal taste and won’t be a waste of money.</w:t>
+              <w:t>A hesitant gamer needs game reviews in order to know what games match their personal taste and won’t be a waste of money.</w:t>
             </w:r>
           </w:p>
         </w:tc>
@@ -1806,33 +1691,7 @@
                 <w:szCs w:val="24"/>
                 <w:lang w:val="en-US"/>
               </w:rPr>
-              <w:t xml:space="preserve">A social gamer needs the latest news on the video game industry </w:t>
-            </w:r>
-            <w:proofErr w:type="gramStart"/>
-            <w:r>
-              <w:rPr>
-                <w:rFonts w:ascii="Roboto" w:eastAsia="Roboto" w:hAnsi="Roboto" w:cs="Roboto"/>
-                <w:i/>
-                <w:iCs/>
-                <w:color w:val="1D2125"/>
-                <w:sz w:val="24"/>
-                <w:szCs w:val="24"/>
-                <w:lang w:val="en-US"/>
-              </w:rPr>
-              <w:t>in order to</w:t>
-            </w:r>
-            <w:proofErr w:type="gramEnd"/>
-            <w:r>
-              <w:rPr>
-                <w:rFonts w:ascii="Roboto" w:eastAsia="Roboto" w:hAnsi="Roboto" w:cs="Roboto"/>
-                <w:i/>
-                <w:iCs/>
-                <w:color w:val="1D2125"/>
-                <w:sz w:val="24"/>
-                <w:szCs w:val="24"/>
-                <w:lang w:val="en-US"/>
-              </w:rPr>
-              <w:t xml:space="preserve"> stay updated on the latest trends in gaming and participate in online discussions.</w:t>
+              <w:t>A social gamer needs the latest news on the video game industry in order to stay updated on the latest trends in gaming and participate in online discussions.</w:t>
             </w:r>
           </w:p>
         </w:tc>
@@ -1904,33 +1763,7 @@
                 <w:szCs w:val="24"/>
                 <w:lang w:val="en-US"/>
               </w:rPr>
-              <w:t xml:space="preserve">Jermaine, a lore explorer, needs easter egg/hidden content guides </w:t>
-            </w:r>
-            <w:proofErr w:type="gramStart"/>
-            <w:r>
-              <w:rPr>
-                <w:rFonts w:ascii="Roboto" w:eastAsia="Roboto" w:hAnsi="Roboto" w:cs="Roboto"/>
-                <w:i/>
-                <w:iCs/>
-                <w:color w:val="1D2125"/>
-                <w:sz w:val="24"/>
-                <w:szCs w:val="24"/>
-                <w:lang w:val="en-US"/>
-              </w:rPr>
-              <w:t>in order to</w:t>
-            </w:r>
-            <w:proofErr w:type="gramEnd"/>
-            <w:r>
-              <w:rPr>
-                <w:rFonts w:ascii="Roboto" w:eastAsia="Roboto" w:hAnsi="Roboto" w:cs="Roboto"/>
-                <w:i/>
-                <w:iCs/>
-                <w:color w:val="1D2125"/>
-                <w:sz w:val="24"/>
-                <w:szCs w:val="24"/>
-                <w:lang w:val="en-US"/>
-              </w:rPr>
-              <w:t xml:space="preserve"> find every easter egg/hidden secret to understand the true story of the game.</w:t>
+              <w:t>Jermaine, a lore explorer, needs easter egg/hidden content guides in order to find every easter egg/hidden secret to understand the true story of the game.</w:t>
             </w:r>
           </w:p>
         </w:tc>
@@ -2606,31 +2439,7 @@
                 <w:szCs w:val="24"/>
                 <w:lang w:val="en-US"/>
               </w:rPr>
-              <w:t xml:space="preserve">What type of features </w:t>
-            </w:r>
-            <w:r>
-              <w:rPr>
-                <w:rFonts w:ascii="Roboto" w:eastAsia="Roboto" w:hAnsi="Roboto" w:cs="Roboto"/>
-                <w:i/>
-                <w:iCs/>
-                <w:color w:val="1D2125"/>
-                <w:sz w:val="24"/>
-                <w:szCs w:val="24"/>
-                <w:lang w:val="en-US"/>
-              </w:rPr>
-              <w:t>makes</w:t>
-            </w:r>
-            <w:r>
-              <w:rPr>
-                <w:rFonts w:ascii="Roboto" w:eastAsia="Roboto" w:hAnsi="Roboto" w:cs="Roboto"/>
-                <w:i/>
-                <w:iCs/>
-                <w:color w:val="1D2125"/>
-                <w:sz w:val="24"/>
-                <w:szCs w:val="24"/>
-                <w:lang w:val="en-US"/>
-              </w:rPr>
-              <w:t xml:space="preserve"> a gaming site more trustworthy?</w:t>
+              <w:t>What type of features makes a gaming site more trustworthy?</w:t>
             </w:r>
           </w:p>
         </w:tc>
@@ -3064,29 +2873,7 @@
                 <w:szCs w:val="24"/>
               </w:rPr>
               <w:lastRenderedPageBreak/>
-              <w:t xml:space="preserve">Gamers need a way to easily find gameplay tips and side-quests because they want </w:t>
-            </w:r>
-            <w:r>
-              <w:rPr>
-                <w:rFonts w:ascii="Roboto" w:eastAsia="Roboto" w:hAnsi="Roboto" w:cs="Roboto"/>
-                <w:i/>
-                <w:iCs/>
-                <w:color w:val="1D2125"/>
-                <w:sz w:val="24"/>
-                <w:szCs w:val="24"/>
-              </w:rPr>
-              <w:t>to help</w:t>
-            </w:r>
-            <w:r>
-              <w:rPr>
-                <w:rFonts w:ascii="Roboto" w:eastAsia="Roboto" w:hAnsi="Roboto" w:cs="Roboto"/>
-                <w:i/>
-                <w:iCs/>
-                <w:color w:val="1D2125"/>
-                <w:sz w:val="24"/>
-                <w:szCs w:val="24"/>
-              </w:rPr>
-              <w:t xml:space="preserve"> </w:t>
+              <w:t xml:space="preserve">Gamers need a way to easily find gameplay tips and side-quests because they want to help </w:t>
             </w:r>
             <w:r>
               <w:rPr>
@@ -4052,7 +3839,7 @@
                 <w:szCs w:val="24"/>
                 <w:lang w:val="en-US"/>
               </w:rPr>
-              <w:t>Insert user persona here</w:t>
+              <w:t>https://www.canva.com/design/DAHBfubbY4I/31egROiMmviWKubWA9iJDA/edit?utm_content=DAHBfubbY4I&amp;utm_campaign=designshare&amp;utm_medium=link2&amp;utm_source=sharebutton</w:t>
             </w:r>
           </w:p>
         </w:tc>
@@ -4368,6 +4155,7 @@
                 <w:rFonts w:ascii="Roboto" w:eastAsia="Roboto" w:hAnsi="Roboto" w:cs="Roboto"/>
                 <w:i/>
                 <w:iCs/>
+                <w:noProof/>
                 <w:color w:val="1D2125"/>
                 <w:sz w:val="24"/>
                 <w:szCs w:val="24"/>
@@ -6059,6 +5847,7 @@
   <w:style w:type="character" w:default="1" w:styleId="DefaultParagraphFont">
     <w:name w:val="Default Paragraph Font"/>
     <w:uiPriority w:val="1"/>
+    <w:semiHidden/>
     <w:unhideWhenUsed/>
   </w:style>
   <w:style w:type="table" w:default="1" w:styleId="TableNormal">

</xml_diff>

<commit_message>
Added my user flow diagram to the document
</commit_message>
<xml_diff>
--- a/documents/research_design.docx
+++ b/documents/research_design.docx
@@ -4304,7 +4304,7 @@
                 <w:szCs w:val="24"/>
                 <w:lang w:val="en-US"/>
               </w:rPr>
-              <w:t>Mention the User Need statement the flow is for here</w:t>
+              <w:t>A curious gamer needs gameplay breakdowns because they want to see the game's mechanics and how they work.</w:t>
             </w:r>
           </w:p>
         </w:tc>
@@ -4334,12 +4334,53 @@
                 <w:rFonts w:ascii="Roboto" w:eastAsia="Roboto" w:hAnsi="Roboto" w:cs="Roboto"/>
                 <w:i/>
                 <w:iCs/>
-                <w:color w:val="1D2125"/>
-                <w:sz w:val="24"/>
-                <w:szCs w:val="24"/>
-                <w:lang w:val="en-US"/>
-              </w:rPr>
-              <w:t>Insert the User flow diagram here</w:t>
+                <w:noProof/>
+                <w:color w:val="1D2125"/>
+                <w:sz w:val="24"/>
+                <w:szCs w:val="24"/>
+                <w:lang w:val="en-US"/>
+              </w:rPr>
+              <w:drawing>
+                <wp:inline distT="0" distB="0" distL="0" distR="0" wp14:anchorId="1FB75D4B" wp14:editId="0A1A04B2">
+                  <wp:extent cx="5943600" cy="7145020"/>
+                  <wp:effectExtent l="0" t="0" r="0" b="0"/>
+                  <wp:docPr id="924735729" name="Picture 1"/>
+                  <wp:cNvGraphicFramePr>
+                    <a:graphicFrameLocks xmlns:a="http://schemas.openxmlformats.org/drawingml/2006/main" noChangeAspect="1"/>
+                  </wp:cNvGraphicFramePr>
+                  <a:graphic xmlns:a="http://schemas.openxmlformats.org/drawingml/2006/main">
+                    <a:graphicData uri="http://schemas.openxmlformats.org/drawingml/2006/picture">
+                      <pic:pic xmlns:pic="http://schemas.openxmlformats.org/drawingml/2006/picture">
+                        <pic:nvPicPr>
+                          <pic:cNvPr id="924735729" name="Picture 924735729"/>
+                          <pic:cNvPicPr/>
+                        </pic:nvPicPr>
+                        <pic:blipFill>
+                          <a:blip r:embed="rId10">
+                            <a:extLst>
+                              <a:ext uri="{28A0092B-C50C-407E-A947-70E740481C1C}">
+                                <a14:useLocalDpi xmlns:a14="http://schemas.microsoft.com/office/drawing/2010/main" val="0"/>
+                              </a:ext>
+                            </a:extLst>
+                          </a:blip>
+                          <a:stretch>
+                            <a:fillRect/>
+                          </a:stretch>
+                        </pic:blipFill>
+                        <pic:spPr>
+                          <a:xfrm>
+                            <a:off x="0" y="0"/>
+                            <a:ext cx="5943600" cy="7145020"/>
+                          </a:xfrm>
+                          <a:prstGeom prst="rect">
+                            <a:avLst/>
+                          </a:prstGeom>
+                        </pic:spPr>
+                      </pic:pic>
+                    </a:graphicData>
+                  </a:graphic>
+                </wp:inline>
+              </w:drawing>
             </w:r>
           </w:p>
         </w:tc>

</xml_diff>

<commit_message>
added survey monkey prompt and link to the survey
</commit_message>
<xml_diff>
--- a/documents/research_design.docx
+++ b/documents/research_design.docx
@@ -1790,8 +1790,8 @@
         <w:tblLook w:val="06A0" w:firstRow="1" w:lastRow="0" w:firstColumn="1" w:lastColumn="0" w:noHBand="1" w:noVBand="1"/>
       </w:tblPr>
       <w:tblGrid>
-        <w:gridCol w:w="3971"/>
-        <w:gridCol w:w="5379"/>
+        <w:gridCol w:w="3973"/>
+        <w:gridCol w:w="5377"/>
       </w:tblGrid>
       <w:tr>
         <w:trPr>
@@ -1889,7 +1889,32 @@
                 <w:szCs w:val="24"/>
                 <w:lang w:val="en-US"/>
               </w:rPr>
-              <w:t>Insert the prompt you used to generate the survey at SurveyMonkey website</w:t>
+              <w:t>Generate a survey consisting of 5-7 questions about usability, demographics, content interests, and devices used to play. The context of the survey is to garner information on users who play video games in order to develop a webpage similar to IGN. Use these points to develop the questions. Close-Ended:</w:t>
+            </w:r>
+          </w:p>
+          <w:p>
+            <w:pPr>
+              <w:rPr>
+                <w:rFonts w:ascii="Roboto" w:eastAsia="Roboto" w:hAnsi="Roboto" w:cs="Roboto"/>
+                <w:i/>
+                <w:iCs/>
+                <w:color w:val="1D2125"/>
+                <w:sz w:val="24"/>
+                <w:szCs w:val="24"/>
+                <w:lang w:val="en-US"/>
+              </w:rPr>
+            </w:pPr>
+            <w:r>
+              <w:rPr>
+                <w:rFonts w:ascii="Roboto" w:eastAsia="Roboto" w:hAnsi="Roboto" w:cs="Roboto"/>
+                <w:i/>
+                <w:iCs/>
+                <w:color w:val="1D2125"/>
+                <w:sz w:val="24"/>
+                <w:szCs w:val="24"/>
+                <w:lang w:val="en-US"/>
+              </w:rPr>
+              <w:t>Self-Identification (To get a demographic for our target audience), Type of desirable content (Gameplay, side-quests, easter eggs, Boss reviews, collectibles, etc.), Frequency of Gaming (How long or how often), Type of hardware used to play (PlayStation, Xbox, PC, Nintendo, etc.). Open-Ended: What type of features make a gaming site more trustworthy? Do certain creators draw you to gaming?</w:t>
             </w:r>
           </w:p>
         </w:tc>
@@ -1925,7 +1950,7 @@
                 <w:szCs w:val="24"/>
                 <w:lang w:val="en-US"/>
               </w:rPr>
-              <w:t>Insert the link to the survey here</w:t>
+              <w:t>https://www.surveymonkey.com/r/BCMXBJG</w:t>
             </w:r>
           </w:p>
         </w:tc>
@@ -2569,6 +2594,7 @@
                 <w:szCs w:val="24"/>
                 <w:lang w:val="en-US"/>
               </w:rPr>
+              <w:lastRenderedPageBreak/>
               <w:t>What would make you prefer our gaming website over others like IGN?</w:t>
             </w:r>
           </w:p>
@@ -2872,7 +2898,6 @@
                 <w:sz w:val="24"/>
                 <w:szCs w:val="24"/>
               </w:rPr>
-              <w:lastRenderedPageBreak/>
               <w:t xml:space="preserve">Gamers need a way to easily find gameplay tips and side-quests because they want to help </w:t>
             </w:r>
             <w:r>
@@ -3730,31 +3755,7 @@
                   <w:szCs w:val="24"/>
                   <w:lang w:val="en-US"/>
                 </w:rPr>
-                <w:t>https://www.canva.com/design/DAHA107R9O</w:t>
-              </w:r>
-              <w:r>
-                <w:rPr>
-                  <w:rStyle w:val="Hyperlink"/>
-                  <w:rFonts w:ascii="Roboto" w:eastAsia="Roboto" w:hAnsi="Roboto" w:cs="Roboto"/>
-                  <w:i/>
-                  <w:iCs/>
-                  <w:sz w:val="24"/>
-                  <w:szCs w:val="24"/>
-                  <w:lang w:val="en-US"/>
-                </w:rPr>
-                <w:t>g</w:t>
-              </w:r>
-              <w:r>
-                <w:rPr>
-                  <w:rStyle w:val="Hyperlink"/>
-                  <w:rFonts w:ascii="Roboto" w:eastAsia="Roboto" w:hAnsi="Roboto" w:cs="Roboto"/>
-                  <w:i/>
-                  <w:iCs/>
-                  <w:sz w:val="24"/>
-                  <w:szCs w:val="24"/>
-                  <w:lang w:val="en-US"/>
-                </w:rPr>
-                <w:t>/MVUncoyxD9swDtL3pWVyvQ/edit</w:t>
+                <w:t>https://www.canva.com/design/DAHA107R9Og/MVUncoyxD9swDtL3pWVyvQ/edit</w:t>
               </w:r>
             </w:hyperlink>
           </w:p>
@@ -3864,31 +3865,7 @@
                   <w:szCs w:val="24"/>
                   <w:lang w:val="en-US"/>
                 </w:rPr>
-                <w:t>https://www.canva.com/</w:t>
-              </w:r>
-              <w:r>
-                <w:rPr>
-                  <w:rStyle w:val="Hyperlink"/>
-                  <w:rFonts w:ascii="Roboto" w:eastAsia="Roboto" w:hAnsi="Roboto" w:cs="Roboto"/>
-                  <w:i/>
-                  <w:iCs/>
-                  <w:sz w:val="24"/>
-                  <w:szCs w:val="24"/>
-                  <w:lang w:val="en-US"/>
-                </w:rPr>
-                <w:t>d</w:t>
-              </w:r>
-              <w:r>
-                <w:rPr>
-                  <w:rStyle w:val="Hyperlink"/>
-                  <w:rFonts w:ascii="Roboto" w:eastAsia="Roboto" w:hAnsi="Roboto" w:cs="Roboto"/>
-                  <w:i/>
-                  <w:iCs/>
-                  <w:sz w:val="24"/>
-                  <w:szCs w:val="24"/>
-                  <w:lang w:val="en-US"/>
-                </w:rPr>
-                <w:t>esign/DAHBfubbY4I/31egROiMmviWKubWA9iJDA/edit?utm_content=DAHBfubbY4I&amp;utm_campaign=designshare&amp;utm_medium=link2&amp;utm_source=sharebutton</w:t>
+                <w:t>https://www.canva.com/design/DAHBfubbY4I/31egROiMmviWKubWA9iJDA/edit?utm_content=DAHBfubbY4I&amp;utm_campaign=designshare&amp;utm_medium=link2&amp;utm_source=sharebutton</w:t>
               </w:r>
             </w:hyperlink>
           </w:p>

</xml_diff>